<commit_message>
explored hyper-params, generated final model, and sample top 20 nearest neighbors Change log: 1. Estimated k-nearest-neighbors for given word 2. Abstracted similarity measure for word analogy task, different for cross-entropy and noise-contrastive-estimation 3. Wrote final report
</commit_message>
<xml_diff>
--- a/NLP HW1.docx
+++ b/NLP HW1.docx
@@ -8,11 +8,691 @@
           <w:rFonts w:ascii="Times New Roman" w:hAnsi="Times New Roman" w:cs="Times New Roman"/>
         </w:rPr>
       </w:pPr>
-      <w:r>
-        <w:rPr>
-          <w:rFonts w:ascii="Times New Roman" w:hAnsi="Times New Roman" w:cs="Times New Roman"/>
-        </w:rPr>
-        <w:t>Default parameters, exploring distance measures with cross entropy model:</w:t>
+    </w:p>
+    <w:p>
+      <w:pPr>
+        <w:rPr>
+          <w:rFonts w:ascii="Times New Roman" w:hAnsi="Times New Roman" w:cs="Times New Roman"/>
+          <w:b/>
+        </w:rPr>
+      </w:pPr>
+      <w:r>
+        <w:rPr>
+          <w:rFonts w:ascii="Times New Roman" w:hAnsi="Times New Roman" w:cs="Times New Roman"/>
+          <w:b/>
+        </w:rPr>
+        <w:t>Exploring similarity measurements</w:t>
+      </w:r>
+      <w:r>
+        <w:rPr>
+          <w:rFonts w:ascii="Times New Roman" w:hAnsi="Times New Roman" w:cs="Times New Roman"/>
+          <w:b/>
+        </w:rPr>
+        <w:t xml:space="preserve"> for embeddings generated using Cross Entropy Loss function</w:t>
+      </w:r>
+      <w:r>
+        <w:rPr>
+          <w:rFonts w:ascii="Times New Roman" w:hAnsi="Times New Roman" w:cs="Times New Roman"/>
+          <w:b/>
+        </w:rPr>
+        <w:t>:</w:t>
+      </w:r>
+    </w:p>
+    <w:p>
+      <w:pPr>
+        <w:rPr>
+          <w:rFonts w:ascii="Times New Roman" w:hAnsi="Times New Roman" w:cs="Times New Roman"/>
+        </w:rPr>
+      </w:pPr>
+      <w:r>
+        <w:rPr>
+          <w:rFonts w:ascii="Times New Roman" w:hAnsi="Times New Roman" w:cs="Times New Roman"/>
+        </w:rPr>
+        <w:t>Train using d</w:t>
+      </w:r>
+      <w:r>
+        <w:rPr>
+          <w:rFonts w:ascii="Times New Roman" w:hAnsi="Times New Roman" w:cs="Times New Roman"/>
+        </w:rPr>
+        <w:t>efault parameters</w:t>
+      </w:r>
+      <w:r>
+        <w:rPr>
+          <w:rFonts w:ascii="Times New Roman" w:hAnsi="Times New Roman" w:cs="Times New Roman"/>
+        </w:rPr>
+        <w:t xml:space="preserve"> (except increased number of steps </w:t>
+      </w:r>
+      <w:r>
+        <w:rPr>
+          <w:rFonts w:ascii="Times New Roman" w:hAnsi="Times New Roman" w:cs="Times New Roman"/>
+        </w:rPr>
+        <w:t xml:space="preserve">to </w:t>
+      </w:r>
+      <w:r>
+        <w:rPr>
+          <w:rFonts w:ascii="Times New Roman" w:hAnsi="Times New Roman" w:cs="Times New Roman"/>
+        </w:rPr>
+        <w:t>400001</w:t>
+      </w:r>
+      <w:r>
+        <w:rPr>
+          <w:rFonts w:ascii="Times New Roman" w:hAnsi="Times New Roman" w:cs="Times New Roman"/>
+        </w:rPr>
+        <w:t>)</w:t>
+      </w:r>
+    </w:p>
+    <w:p>
+      <w:pPr>
+        <w:rPr>
+          <w:rFonts w:ascii="Times New Roman" w:hAnsi="Times New Roman" w:cs="Times New Roman"/>
+        </w:rPr>
+      </w:pPr>
+      <w:r>
+        <w:rPr>
+          <w:rFonts w:ascii="Times New Roman" w:hAnsi="Times New Roman" w:cs="Times New Roman"/>
+        </w:rPr>
+        <w:t>Components in different measures:</w:t>
+      </w:r>
+    </w:p>
+    <w:p>
+      <w:pPr>
+        <w:pStyle w:val="ListParagraph"/>
+        <w:numPr>
+          <w:ilvl w:val="0"/>
+          <w:numId w:val="10"/>
+        </w:numPr>
+        <w:rPr>
+          <w:rFonts w:ascii="Times New Roman" w:hAnsi="Times New Roman" w:cs="Times New Roman"/>
+        </w:rPr>
+      </w:pPr>
+      <w:proofErr w:type="spellStart"/>
+      <w:r>
+        <w:rPr>
+          <w:rFonts w:ascii="Times New Roman" w:hAnsi="Times New Roman" w:cs="Times New Roman"/>
+        </w:rPr>
+        <w:t>pairwise_cossim</w:t>
+      </w:r>
+      <w:proofErr w:type="spellEnd"/>
+      <w:r>
+        <w:rPr>
+          <w:rFonts w:ascii="Times New Roman" w:hAnsi="Times New Roman" w:cs="Times New Roman"/>
+        </w:rPr>
+        <w:t xml:space="preserve"> -&gt; </w:t>
+      </w:r>
+    </w:p>
+    <w:p>
+      <w:pPr>
+        <w:pStyle w:val="ListParagraph"/>
+        <w:numPr>
+          <w:ilvl w:val="1"/>
+          <w:numId w:val="10"/>
+        </w:numPr>
+        <w:rPr>
+          <w:rFonts w:ascii="Times New Roman" w:hAnsi="Times New Roman" w:cs="Times New Roman"/>
+        </w:rPr>
+      </w:pPr>
+      <w:r>
+        <w:rPr>
+          <w:rFonts w:ascii="Times New Roman" w:hAnsi="Times New Roman" w:cs="Times New Roman"/>
+        </w:rPr>
+        <w:t xml:space="preserve">cosine similarity in a given pair, (student, essay) -&gt; </w:t>
+      </w:r>
+      <w:proofErr w:type="gramStart"/>
+      <w:r>
+        <w:rPr>
+          <w:rFonts w:ascii="Times New Roman" w:hAnsi="Times New Roman" w:cs="Times New Roman"/>
+        </w:rPr>
+        <w:t>cosine(</w:t>
+      </w:r>
+      <w:proofErr w:type="gramEnd"/>
+      <w:r>
+        <w:rPr>
+          <w:rFonts w:ascii="Times New Roman" w:hAnsi="Times New Roman" w:cs="Times New Roman"/>
+        </w:rPr>
+        <w:t>student, essay)</w:t>
+      </w:r>
+    </w:p>
+    <w:p>
+      <w:pPr>
+        <w:pStyle w:val="ListParagraph"/>
+        <w:numPr>
+          <w:ilvl w:val="1"/>
+          <w:numId w:val="10"/>
+        </w:numPr>
+        <w:rPr>
+          <w:rFonts w:ascii="Times New Roman" w:hAnsi="Times New Roman" w:cs="Times New Roman"/>
+        </w:rPr>
+      </w:pPr>
+      <w:r>
+        <w:rPr>
+          <w:rFonts w:ascii="Times New Roman" w:hAnsi="Times New Roman" w:cs="Times New Roman"/>
+        </w:rPr>
+        <w:t xml:space="preserve">A naïve estimate of by how much quantity a pair is </w:t>
+      </w:r>
+      <w:proofErr w:type="gramStart"/>
+      <w:r>
+        <w:rPr>
+          <w:rFonts w:ascii="Times New Roman" w:hAnsi="Times New Roman" w:cs="Times New Roman"/>
+        </w:rPr>
+        <w:t>similar to</w:t>
+      </w:r>
+      <w:proofErr w:type="gramEnd"/>
+      <w:r>
+        <w:rPr>
+          <w:rFonts w:ascii="Times New Roman" w:hAnsi="Times New Roman" w:cs="Times New Roman"/>
+        </w:rPr>
+        <w:t xml:space="preserve"> each other</w:t>
+      </w:r>
+    </w:p>
+    <w:p>
+      <w:pPr>
+        <w:pStyle w:val="ListParagraph"/>
+        <w:numPr>
+          <w:ilvl w:val="1"/>
+          <w:numId w:val="10"/>
+        </w:numPr>
+        <w:rPr>
+          <w:rFonts w:ascii="Times New Roman" w:hAnsi="Times New Roman" w:cs="Times New Roman"/>
+        </w:rPr>
+      </w:pPr>
+      <w:r>
+        <w:rPr>
+          <w:rFonts w:ascii="Times New Roman" w:hAnsi="Times New Roman" w:cs="Times New Roman"/>
+        </w:rPr>
+        <w:t xml:space="preserve">The more it is, </w:t>
+      </w:r>
+      <w:r>
+        <w:rPr>
+          <w:rFonts w:ascii="Times New Roman" w:hAnsi="Times New Roman" w:cs="Times New Roman"/>
+        </w:rPr>
+        <w:t xml:space="preserve">higher the probability of a given pair to be analogous </w:t>
+      </w:r>
+      <w:r>
+        <w:rPr>
+          <w:rFonts w:ascii="Times New Roman" w:hAnsi="Times New Roman" w:cs="Times New Roman"/>
+        </w:rPr>
+        <w:t>to each other</w:t>
+      </w:r>
+      <w:r>
+        <w:rPr>
+          <w:rFonts w:ascii="Times New Roman" w:hAnsi="Times New Roman" w:cs="Times New Roman"/>
+        </w:rPr>
+        <w:t xml:space="preserve"> </w:t>
+      </w:r>
+      <w:r>
+        <w:rPr>
+          <w:rFonts w:ascii="Times New Roman" w:hAnsi="Times New Roman" w:cs="Times New Roman"/>
+          <w:b/>
+        </w:rPr>
+        <w:t>(directly proportional)</w:t>
+      </w:r>
+    </w:p>
+    <w:p>
+      <w:pPr>
+        <w:pStyle w:val="ListParagraph"/>
+        <w:numPr>
+          <w:ilvl w:val="0"/>
+          <w:numId w:val="10"/>
+        </w:numPr>
+        <w:rPr>
+          <w:rFonts w:ascii="Times New Roman" w:hAnsi="Times New Roman" w:cs="Times New Roman"/>
+        </w:rPr>
+      </w:pPr>
+      <w:proofErr w:type="spellStart"/>
+      <w:r>
+        <w:rPr>
+          <w:rFonts w:ascii="Times New Roman" w:hAnsi="Times New Roman" w:cs="Times New Roman"/>
+        </w:rPr>
+        <w:t>absolute_length_diff</w:t>
+      </w:r>
+      <w:proofErr w:type="spellEnd"/>
+      <w:r>
+        <w:rPr>
+          <w:rFonts w:ascii="Times New Roman" w:hAnsi="Times New Roman" w:cs="Times New Roman"/>
+        </w:rPr>
+        <w:t xml:space="preserve"> -&gt;  </w:t>
+      </w:r>
+    </w:p>
+    <w:p>
+      <w:pPr>
+        <w:pStyle w:val="ListParagraph"/>
+        <w:numPr>
+          <w:ilvl w:val="1"/>
+          <w:numId w:val="10"/>
+        </w:numPr>
+        <w:rPr>
+          <w:rFonts w:ascii="Times New Roman" w:hAnsi="Times New Roman" w:cs="Times New Roman"/>
+        </w:rPr>
+      </w:pPr>
+      <w:r>
+        <w:rPr>
+          <w:rFonts w:ascii="Times New Roman" w:hAnsi="Times New Roman" w:cs="Times New Roman"/>
+        </w:rPr>
+        <w:t xml:space="preserve">For a given average of difference vectors and a </w:t>
+      </w:r>
+      <w:proofErr w:type="gramStart"/>
+      <w:r>
+        <w:rPr>
+          <w:rFonts w:ascii="Times New Roman" w:hAnsi="Times New Roman" w:cs="Times New Roman"/>
+        </w:rPr>
+        <w:t>particular vector</w:t>
+      </w:r>
+      <w:proofErr w:type="gramEnd"/>
+      <w:r>
+        <w:rPr>
+          <w:rFonts w:ascii="Times New Roman" w:hAnsi="Times New Roman" w:cs="Times New Roman"/>
+        </w:rPr>
+        <w:t>, calculates their absolute length difference</w:t>
+      </w:r>
+    </w:p>
+    <w:p>
+      <w:pPr>
+        <w:pStyle w:val="ListParagraph"/>
+        <w:numPr>
+          <w:ilvl w:val="1"/>
+          <w:numId w:val="10"/>
+        </w:numPr>
+        <w:rPr>
+          <w:rFonts w:ascii="Times New Roman" w:hAnsi="Times New Roman" w:cs="Times New Roman"/>
+        </w:rPr>
+      </w:pPr>
+      <w:r>
+        <w:rPr>
+          <w:rFonts w:ascii="Times New Roman" w:hAnsi="Times New Roman" w:cs="Times New Roman"/>
+        </w:rPr>
+        <w:t xml:space="preserve">Estimates how close </w:t>
+      </w:r>
+      <w:proofErr w:type="gramStart"/>
+      <w:r>
+        <w:rPr>
+          <w:rFonts w:ascii="Times New Roman" w:hAnsi="Times New Roman" w:cs="Times New Roman"/>
+        </w:rPr>
+        <w:t>our the</w:t>
+      </w:r>
+      <w:proofErr w:type="gramEnd"/>
+      <w:r>
+        <w:rPr>
+          <w:rFonts w:ascii="Times New Roman" w:hAnsi="Times New Roman" w:cs="Times New Roman"/>
+        </w:rPr>
+        <w:t xml:space="preserve"> lengths of two related pairs</w:t>
+      </w:r>
+    </w:p>
+    <w:p>
+      <w:pPr>
+        <w:pStyle w:val="ListParagraph"/>
+        <w:numPr>
+          <w:ilvl w:val="1"/>
+          <w:numId w:val="10"/>
+        </w:numPr>
+        <w:rPr>
+          <w:rFonts w:ascii="Times New Roman" w:hAnsi="Times New Roman" w:cs="Times New Roman"/>
+          <w:b/>
+        </w:rPr>
+      </w:pPr>
+      <w:r>
+        <w:rPr>
+          <w:rFonts w:ascii="Times New Roman" w:hAnsi="Times New Roman" w:cs="Times New Roman"/>
+        </w:rPr>
+        <w:t>The less it is, more analogous are the pair to each other</w:t>
+      </w:r>
+      <w:r>
+        <w:rPr>
+          <w:rFonts w:ascii="Times New Roman" w:hAnsi="Times New Roman" w:cs="Times New Roman"/>
+        </w:rPr>
+        <w:t xml:space="preserve"> </w:t>
+      </w:r>
+      <w:r>
+        <w:rPr>
+          <w:rFonts w:ascii="Times New Roman" w:hAnsi="Times New Roman" w:cs="Times New Roman"/>
+          <w:b/>
+        </w:rPr>
+        <w:t>(</w:t>
+      </w:r>
+      <w:r>
+        <w:rPr>
+          <w:rFonts w:ascii="Times New Roman" w:hAnsi="Times New Roman" w:cs="Times New Roman"/>
+          <w:b/>
+        </w:rPr>
+        <w:t>inversely</w:t>
+      </w:r>
+      <w:r>
+        <w:rPr>
+          <w:rFonts w:ascii="Times New Roman" w:hAnsi="Times New Roman" w:cs="Times New Roman"/>
+          <w:b/>
+        </w:rPr>
+        <w:t xml:space="preserve"> proportional)</w:t>
+      </w:r>
+    </w:p>
+    <w:p>
+      <w:pPr>
+        <w:pStyle w:val="ListParagraph"/>
+        <w:numPr>
+          <w:ilvl w:val="0"/>
+          <w:numId w:val="10"/>
+        </w:numPr>
+        <w:rPr>
+          <w:rFonts w:ascii="Times New Roman" w:hAnsi="Times New Roman" w:cs="Times New Roman"/>
+        </w:rPr>
+      </w:pPr>
+      <w:proofErr w:type="spellStart"/>
+      <w:r>
+        <w:rPr>
+          <w:rFonts w:ascii="Times New Roman" w:hAnsi="Times New Roman" w:cs="Times New Roman"/>
+        </w:rPr>
+        <w:t>diff_length_difference</w:t>
+      </w:r>
+      <w:proofErr w:type="spellEnd"/>
+      <w:r>
+        <w:rPr>
+          <w:rFonts w:ascii="Times New Roman" w:hAnsi="Times New Roman" w:cs="Times New Roman"/>
+        </w:rPr>
+        <w:t xml:space="preserve"> -&gt;</w:t>
+      </w:r>
+    </w:p>
+    <w:p>
+      <w:pPr>
+        <w:pStyle w:val="ListParagraph"/>
+        <w:numPr>
+          <w:ilvl w:val="1"/>
+          <w:numId w:val="10"/>
+        </w:numPr>
+        <w:rPr>
+          <w:rFonts w:ascii="Times New Roman" w:hAnsi="Times New Roman" w:cs="Times New Roman"/>
+        </w:rPr>
+      </w:pPr>
+      <w:r>
+        <w:rPr>
+          <w:rFonts w:ascii="Times New Roman" w:hAnsi="Times New Roman" w:cs="Times New Roman"/>
+        </w:rPr>
+        <w:t xml:space="preserve">For a given average length for a set of difference vectors, calculate their difference with a </w:t>
+      </w:r>
+      <w:r>
+        <w:rPr>
+          <w:rFonts w:ascii="Times New Roman" w:hAnsi="Times New Roman" w:cs="Times New Roman"/>
+        </w:rPr>
+        <w:t xml:space="preserve">length of </w:t>
+      </w:r>
+      <w:r>
+        <w:rPr>
+          <w:rFonts w:ascii="Times New Roman" w:hAnsi="Times New Roman" w:cs="Times New Roman"/>
+        </w:rPr>
+        <w:t>query difference vector</w:t>
+      </w:r>
+    </w:p>
+    <w:p>
+      <w:pPr>
+        <w:pStyle w:val="ListParagraph"/>
+        <w:numPr>
+          <w:ilvl w:val="1"/>
+          <w:numId w:val="10"/>
+        </w:numPr>
+        <w:rPr>
+          <w:rFonts w:ascii="Times New Roman" w:hAnsi="Times New Roman" w:cs="Times New Roman"/>
+        </w:rPr>
+      </w:pPr>
+      <w:r>
+        <w:rPr>
+          <w:rFonts w:ascii="Times New Roman" w:hAnsi="Times New Roman" w:cs="Times New Roman"/>
+        </w:rPr>
+        <w:t>The less it is, more analogous are the pair to each other</w:t>
+      </w:r>
+      <w:r>
+        <w:rPr>
+          <w:rFonts w:ascii="Times New Roman" w:hAnsi="Times New Roman" w:cs="Times New Roman"/>
+        </w:rPr>
+        <w:t xml:space="preserve"> </w:t>
+      </w:r>
+      <w:r>
+        <w:rPr>
+          <w:rFonts w:ascii="Times New Roman" w:hAnsi="Times New Roman" w:cs="Times New Roman"/>
+          <w:b/>
+        </w:rPr>
+        <w:t>(</w:t>
+      </w:r>
+      <w:r>
+        <w:rPr>
+          <w:rFonts w:ascii="Times New Roman" w:hAnsi="Times New Roman" w:cs="Times New Roman"/>
+          <w:b/>
+        </w:rPr>
+        <w:t>inversely</w:t>
+      </w:r>
+      <w:r>
+        <w:rPr>
+          <w:rFonts w:ascii="Times New Roman" w:hAnsi="Times New Roman" w:cs="Times New Roman"/>
+          <w:b/>
+        </w:rPr>
+        <w:t xml:space="preserve"> proportional)</w:t>
+      </w:r>
+    </w:p>
+    <w:p>
+      <w:pPr>
+        <w:pStyle w:val="ListParagraph"/>
+        <w:numPr>
+          <w:ilvl w:val="0"/>
+          <w:numId w:val="10"/>
+        </w:numPr>
+        <w:rPr>
+          <w:rFonts w:ascii="Times New Roman" w:hAnsi="Times New Roman" w:cs="Times New Roman"/>
+        </w:rPr>
+      </w:pPr>
+      <w:proofErr w:type="spellStart"/>
+      <w:r>
+        <w:rPr>
+          <w:rFonts w:ascii="Times New Roman" w:hAnsi="Times New Roman" w:cs="Times New Roman"/>
+        </w:rPr>
+        <w:t>avg_cossim</w:t>
+      </w:r>
+      <w:proofErr w:type="spellEnd"/>
+    </w:p>
+    <w:p>
+      <w:pPr>
+        <w:pStyle w:val="ListParagraph"/>
+        <w:numPr>
+          <w:ilvl w:val="1"/>
+          <w:numId w:val="10"/>
+        </w:numPr>
+        <w:rPr>
+          <w:rFonts w:ascii="Times New Roman" w:hAnsi="Times New Roman" w:cs="Times New Roman"/>
+        </w:rPr>
+      </w:pPr>
+      <w:r>
+        <w:rPr>
+          <w:rFonts w:ascii="Times New Roman" w:hAnsi="Times New Roman" w:cs="Times New Roman"/>
+        </w:rPr>
+        <w:t>average of cosine similarity on a list of true related pairs</w:t>
+      </w:r>
+    </w:p>
+    <w:p>
+      <w:pPr>
+        <w:pStyle w:val="ListParagraph"/>
+        <w:numPr>
+          <w:ilvl w:val="0"/>
+          <w:numId w:val="10"/>
+        </w:numPr>
+        <w:rPr>
+          <w:rFonts w:ascii="Times New Roman" w:hAnsi="Times New Roman" w:cs="Times New Roman"/>
+        </w:rPr>
+      </w:pPr>
+      <w:proofErr w:type="spellStart"/>
+      <w:r>
+        <w:rPr>
+          <w:rFonts w:ascii="Times New Roman" w:hAnsi="Times New Roman" w:cs="Times New Roman"/>
+        </w:rPr>
+        <w:t>diff_cossim</w:t>
+      </w:r>
+      <w:proofErr w:type="spellEnd"/>
+    </w:p>
+    <w:p>
+      <w:pPr>
+        <w:pStyle w:val="ListParagraph"/>
+        <w:numPr>
+          <w:ilvl w:val="1"/>
+          <w:numId w:val="10"/>
+        </w:numPr>
+        <w:rPr>
+          <w:rFonts w:ascii="Times New Roman" w:hAnsi="Times New Roman" w:cs="Times New Roman"/>
+        </w:rPr>
+      </w:pPr>
+      <w:r>
+        <w:rPr>
+          <w:rFonts w:ascii="Times New Roman" w:hAnsi="Times New Roman" w:cs="Times New Roman"/>
+        </w:rPr>
+        <w:t xml:space="preserve">cosine similarity between average difference vector and a </w:t>
+      </w:r>
+      <w:proofErr w:type="gramStart"/>
+      <w:r>
+        <w:rPr>
+          <w:rFonts w:ascii="Times New Roman" w:hAnsi="Times New Roman" w:cs="Times New Roman"/>
+        </w:rPr>
+        <w:t>particular difference</w:t>
+      </w:r>
+      <w:proofErr w:type="gramEnd"/>
+      <w:r>
+        <w:rPr>
+          <w:rFonts w:ascii="Times New Roman" w:hAnsi="Times New Roman" w:cs="Times New Roman"/>
+        </w:rPr>
+        <w:t xml:space="preserve"> vector</w:t>
+      </w:r>
+    </w:p>
+    <w:p>
+      <w:pPr>
+        <w:pStyle w:val="ListParagraph"/>
+        <w:numPr>
+          <w:ilvl w:val="1"/>
+          <w:numId w:val="10"/>
+        </w:numPr>
+        <w:rPr>
+          <w:rFonts w:ascii="Times New Roman" w:hAnsi="Times New Roman" w:cs="Times New Roman"/>
+        </w:rPr>
+      </w:pPr>
+      <w:r>
+        <w:rPr>
+          <w:rFonts w:ascii="Times New Roman" w:hAnsi="Times New Roman" w:cs="Times New Roman"/>
+        </w:rPr>
+        <w:t xml:space="preserve">The more it is, </w:t>
+      </w:r>
+      <w:r>
+        <w:rPr>
+          <w:rFonts w:ascii="Times New Roman" w:hAnsi="Times New Roman" w:cs="Times New Roman"/>
+        </w:rPr>
+        <w:t xml:space="preserve">higher the probability of a given pair to be analogous </w:t>
+      </w:r>
+      <w:proofErr w:type="spellStart"/>
+      <w:r>
+        <w:rPr>
+          <w:rFonts w:ascii="Times New Roman" w:hAnsi="Times New Roman" w:cs="Times New Roman"/>
+        </w:rPr>
+        <w:t>ot</w:t>
+      </w:r>
+      <w:proofErr w:type="spellEnd"/>
+      <w:r>
+        <w:rPr>
+          <w:rFonts w:ascii="Times New Roman" w:hAnsi="Times New Roman" w:cs="Times New Roman"/>
+        </w:rPr>
+        <w:t xml:space="preserve"> each other </w:t>
+      </w:r>
+      <w:r>
+        <w:rPr>
+          <w:rFonts w:ascii="Times New Roman" w:hAnsi="Times New Roman" w:cs="Times New Roman"/>
+          <w:b/>
+        </w:rPr>
+        <w:t>(directly proportional)</w:t>
+      </w:r>
+    </w:p>
+    <w:p>
+      <w:pPr>
+        <w:rPr>
+          <w:rFonts w:ascii="Times New Roman" w:hAnsi="Times New Roman" w:cs="Times New Roman"/>
+        </w:rPr>
+      </w:pPr>
+      <w:r>
+        <w:rPr>
+          <w:rFonts w:ascii="Times New Roman" w:hAnsi="Times New Roman" w:cs="Times New Roman"/>
+        </w:rPr>
+        <w:t xml:space="preserve">Note: 2 and 3 may seem </w:t>
+      </w:r>
+      <w:proofErr w:type="gramStart"/>
+      <w:r>
+        <w:rPr>
+          <w:rFonts w:ascii="Times New Roman" w:hAnsi="Times New Roman" w:cs="Times New Roman"/>
+        </w:rPr>
+        <w:t>similar, but</w:t>
+      </w:r>
+      <w:proofErr w:type="gramEnd"/>
+      <w:r>
+        <w:rPr>
+          <w:rFonts w:ascii="Times New Roman" w:hAnsi="Times New Roman" w:cs="Times New Roman"/>
+        </w:rPr>
+        <w:t xml:space="preserve"> are different.</w:t>
+      </w:r>
+    </w:p>
+    <w:p>
+      <w:pPr>
+        <w:rPr>
+          <w:rFonts w:ascii="Times New Roman" w:hAnsi="Times New Roman" w:cs="Times New Roman"/>
+        </w:rPr>
+      </w:pPr>
+      <w:r>
+        <w:rPr>
+          <w:rFonts w:ascii="Times New Roman" w:hAnsi="Times New Roman" w:cs="Times New Roman"/>
+        </w:rPr>
+        <w:t xml:space="preserve"> (2) </w:t>
+      </w:r>
+      <w:r>
+        <w:rPr>
+          <w:rFonts w:ascii="Times New Roman" w:hAnsi="Times New Roman" w:cs="Times New Roman"/>
+        </w:rPr>
+        <w:t xml:space="preserve">tries to match the magnitude of </w:t>
+      </w:r>
+      <w:r>
+        <w:rPr>
+          <w:rFonts w:ascii="Times New Roman" w:hAnsi="Times New Roman" w:cs="Times New Roman"/>
+        </w:rPr>
+        <w:t>the</w:t>
+      </w:r>
+      <w:r>
+        <w:rPr>
+          <w:rFonts w:ascii="Times New Roman" w:hAnsi="Times New Roman" w:cs="Times New Roman"/>
+        </w:rPr>
+        <w:t xml:space="preserve"> average of true</w:t>
+      </w:r>
+      <w:r>
+        <w:rPr>
+          <w:rFonts w:ascii="Times New Roman" w:hAnsi="Times New Roman" w:cs="Times New Roman"/>
+        </w:rPr>
+        <w:t xml:space="preserve"> </w:t>
+      </w:r>
+      <w:r>
+        <w:rPr>
+          <w:rFonts w:ascii="Times New Roman" w:hAnsi="Times New Roman" w:cs="Times New Roman"/>
+        </w:rPr>
+        <w:t>difference vectors to the magnitude of query difference vector,</w:t>
+      </w:r>
+    </w:p>
+    <w:p>
+      <w:pPr>
+        <w:rPr>
+          <w:rFonts w:ascii="Times New Roman" w:hAnsi="Times New Roman" w:cs="Times New Roman"/>
+        </w:rPr>
+      </w:pPr>
+      <w:r>
+        <w:rPr>
+          <w:rFonts w:ascii="Times New Roman" w:hAnsi="Times New Roman" w:cs="Times New Roman"/>
+        </w:rPr>
+        <w:t>(3) tries to match the average of magnitudes of true difference vectors to the magnitude of query difference vector</w:t>
+      </w:r>
+    </w:p>
+    <w:p>
+      <w:pPr>
+        <w:rPr>
+          <w:rFonts w:ascii="Times New Roman" w:hAnsi="Times New Roman" w:cs="Times New Roman"/>
+        </w:rPr>
+      </w:pPr>
+      <w:r>
+        <w:rPr>
+          <w:rFonts w:ascii="Times New Roman" w:hAnsi="Times New Roman" w:cs="Times New Roman"/>
+        </w:rPr>
+        <w:tab/>
       </w:r>
     </w:p>
     <w:p>
@@ -25,8 +705,8 @@
     <w:tbl>
       <w:tblPr>
         <w:tblStyle w:val="a"/>
-        <w:tblW w:w="9810" w:type="dxa"/>
-        <w:tblInd w:w="-370" w:type="dxa"/>
+        <w:tblW w:w="9270" w:type="dxa"/>
+        <w:tblInd w:w="170" w:type="dxa"/>
         <w:tblBorders>
           <w:top w:val="single" w:sz="8" w:space="0" w:color="000000"/>
           <w:left w:val="single" w:sz="8" w:space="0" w:color="000000"/>
@@ -39,8 +719,8 @@
         <w:tblLook w:val="0600" w:firstRow="0" w:lastRow="0" w:firstColumn="0" w:lastColumn="0" w:noHBand="1" w:noVBand="1"/>
       </w:tblPr>
       <w:tblGrid>
-        <w:gridCol w:w="1710"/>
-        <w:gridCol w:w="5490"/>
+        <w:gridCol w:w="1530"/>
+        <w:gridCol w:w="5130"/>
         <w:gridCol w:w="835"/>
         <w:gridCol w:w="765"/>
         <w:gridCol w:w="1010"/>
@@ -48,7 +728,7 @@
       <w:tr>
         <w:tc>
           <w:tcPr>
-            <w:tcW w:w="1710" w:type="dxa"/>
+            <w:tcW w:w="1530" w:type="dxa"/>
             <w:shd w:val="clear" w:color="auto" w:fill="auto"/>
             <w:tcMar>
               <w:top w:w="100" w:type="dxa"/>
@@ -78,13 +758,13 @@
                 <w:rFonts w:ascii="Times New Roman" w:hAnsi="Times New Roman" w:cs="Times New Roman"/>
                 <w:b/>
               </w:rPr>
-              <w:t>Model</w:t>
-            </w:r>
-          </w:p>
-        </w:tc>
-        <w:tc>
-          <w:tcPr>
-            <w:tcW w:w="5490" w:type="dxa"/>
+              <w:t>Experiment #</w:t>
+            </w:r>
+          </w:p>
+        </w:tc>
+        <w:tc>
+          <w:tcPr>
+            <w:tcW w:w="5130" w:type="dxa"/>
             <w:shd w:val="clear" w:color="auto" w:fill="auto"/>
             <w:tcMar>
               <w:top w:w="100" w:type="dxa"/>
@@ -114,7 +794,14 @@
                 <w:rFonts w:ascii="Times New Roman" w:hAnsi="Times New Roman" w:cs="Times New Roman"/>
                 <w:b/>
               </w:rPr>
-              <w:t>Similarity measure components</w:t>
+              <w:t xml:space="preserve">Similarity measure </w:t>
+            </w:r>
+            <w:r>
+              <w:rPr>
+                <w:rFonts w:ascii="Times New Roman" w:hAnsi="Times New Roman" w:cs="Times New Roman"/>
+                <w:b/>
+              </w:rPr>
+              <w:t>experiments</w:t>
             </w:r>
           </w:p>
         </w:tc>
@@ -230,7 +917,7 @@
       <w:tr>
         <w:tc>
           <w:tcPr>
-            <w:tcW w:w="1710" w:type="dxa"/>
+            <w:tcW w:w="1530" w:type="dxa"/>
             <w:shd w:val="clear" w:color="auto" w:fill="auto"/>
             <w:tcMar>
               <w:top w:w="100" w:type="dxa"/>
@@ -258,13 +945,13 @@
               <w:rPr>
                 <w:rFonts w:ascii="Times New Roman" w:hAnsi="Times New Roman" w:cs="Times New Roman"/>
               </w:rPr>
-              <w:t>Cross entropy</w:t>
-            </w:r>
-          </w:p>
-        </w:tc>
-        <w:tc>
-          <w:tcPr>
-            <w:tcW w:w="5490" w:type="dxa"/>
+              <w:t>1</w:t>
+            </w:r>
+          </w:p>
+        </w:tc>
+        <w:tc>
+          <w:tcPr>
+            <w:tcW w:w="5130" w:type="dxa"/>
             <w:shd w:val="clear" w:color="auto" w:fill="auto"/>
             <w:tcMar>
               <w:top w:w="100" w:type="dxa"/>
@@ -334,7 +1021,13 @@
               <w:rPr>
                 <w:rFonts w:ascii="Times New Roman" w:hAnsi="Times New Roman" w:cs="Times New Roman"/>
               </w:rPr>
-              <w:t>30.3</w:t>
+              <w:t>3</w:t>
+            </w:r>
+            <w:r>
+              <w:rPr>
+                <w:rFonts w:ascii="Times New Roman" w:hAnsi="Times New Roman" w:cs="Times New Roman"/>
+              </w:rPr>
+              <w:t>5.9</w:t>
             </w:r>
           </w:p>
         </w:tc>
@@ -368,7 +1061,7 @@
               <w:rPr>
                 <w:rFonts w:ascii="Times New Roman" w:hAnsi="Times New Roman" w:cs="Times New Roman"/>
               </w:rPr>
-              <w:t>32.4</w:t>
+              <w:t>34.9</w:t>
             </w:r>
           </w:p>
         </w:tc>
@@ -402,7 +1095,7 @@
               <w:rPr>
                 <w:rFonts w:ascii="Times New Roman" w:hAnsi="Times New Roman" w:cs="Times New Roman"/>
               </w:rPr>
-              <w:t>31.3</w:t>
+              <w:t>35.4</w:t>
             </w:r>
           </w:p>
         </w:tc>
@@ -410,7 +1103,7 @@
       <w:tr>
         <w:tc>
           <w:tcPr>
-            <w:tcW w:w="1710" w:type="dxa"/>
+            <w:tcW w:w="1530" w:type="dxa"/>
             <w:shd w:val="clear" w:color="auto" w:fill="auto"/>
             <w:tcMar>
               <w:top w:w="100" w:type="dxa"/>
@@ -438,13 +1131,13 @@
               <w:rPr>
                 <w:rFonts w:ascii="Times New Roman" w:hAnsi="Times New Roman" w:cs="Times New Roman"/>
               </w:rPr>
-              <w:t>Cross entropy</w:t>
-            </w:r>
-          </w:p>
-        </w:tc>
-        <w:tc>
-          <w:tcPr>
-            <w:tcW w:w="5490" w:type="dxa"/>
+              <w:t>2</w:t>
+            </w:r>
+          </w:p>
+        </w:tc>
+        <w:tc>
+          <w:tcPr>
+            <w:tcW w:w="5130" w:type="dxa"/>
             <w:shd w:val="clear" w:color="auto" w:fill="auto"/>
             <w:tcMar>
               <w:top w:w="100" w:type="dxa"/>
@@ -516,7 +1209,7 @@
                 <w:rFonts w:ascii="Times New Roman" w:hAnsi="Times New Roman" w:cs="Times New Roman"/>
                 <w:b/>
               </w:rPr>
-              <w:t>32.2</w:t>
+              <w:t>36.2</w:t>
             </w:r>
           </w:p>
         </w:tc>
@@ -552,7 +1245,7 @@
                 <w:rFonts w:ascii="Times New Roman" w:hAnsi="Times New Roman" w:cs="Times New Roman"/>
                 <w:b/>
               </w:rPr>
-              <w:t>34.9</w:t>
+              <w:t>33.8</w:t>
             </w:r>
           </w:p>
         </w:tc>
@@ -588,7 +1281,7 @@
                 <w:rFonts w:ascii="Times New Roman" w:hAnsi="Times New Roman" w:cs="Times New Roman"/>
                 <w:b/>
               </w:rPr>
-              <w:t>33.5</w:t>
+              <w:t>35.0</w:t>
             </w:r>
           </w:p>
         </w:tc>
@@ -596,7 +1289,7 @@
       <w:tr>
         <w:tc>
           <w:tcPr>
-            <w:tcW w:w="1710" w:type="dxa"/>
+            <w:tcW w:w="1530" w:type="dxa"/>
             <w:shd w:val="clear" w:color="auto" w:fill="auto"/>
             <w:tcMar>
               <w:top w:w="100" w:type="dxa"/>
@@ -624,13 +1317,13 @@
               <w:rPr>
                 <w:rFonts w:ascii="Times New Roman" w:hAnsi="Times New Roman" w:cs="Times New Roman"/>
               </w:rPr>
-              <w:t>Cross entropy</w:t>
-            </w:r>
-          </w:p>
-        </w:tc>
-        <w:tc>
-          <w:tcPr>
-            <w:tcW w:w="5490" w:type="dxa"/>
+              <w:t>3</w:t>
+            </w:r>
+          </w:p>
+        </w:tc>
+        <w:tc>
+          <w:tcPr>
+            <w:tcW w:w="5130" w:type="dxa"/>
             <w:shd w:val="clear" w:color="auto" w:fill="auto"/>
             <w:tcMar>
               <w:top w:w="100" w:type="dxa"/>
@@ -696,7 +1389,14 @@
                 <w:rFonts w:ascii="Times New Roman" w:hAnsi="Times New Roman" w:cs="Times New Roman"/>
                 <w:b/>
               </w:rPr>
-              <w:t>32.2</w:t>
+              <w:t>3</w:t>
+            </w:r>
+            <w:r>
+              <w:rPr>
+                <w:rFonts w:ascii="Times New Roman" w:hAnsi="Times New Roman" w:cs="Times New Roman"/>
+                <w:b/>
+              </w:rPr>
+              <w:t>6.2</w:t>
             </w:r>
           </w:p>
         </w:tc>
@@ -732,7 +1432,7 @@
                 <w:rFonts w:ascii="Times New Roman" w:hAnsi="Times New Roman" w:cs="Times New Roman"/>
                 <w:b/>
               </w:rPr>
-              <w:t>34.9</w:t>
+              <w:t>33.8</w:t>
             </w:r>
           </w:p>
         </w:tc>
@@ -768,7 +1468,7 @@
                 <w:rFonts w:ascii="Times New Roman" w:hAnsi="Times New Roman" w:cs="Times New Roman"/>
                 <w:b/>
               </w:rPr>
-              <w:t>33.5</w:t>
+              <w:t>35.0</w:t>
             </w:r>
           </w:p>
         </w:tc>
@@ -776,7 +1476,7 @@
       <w:tr>
         <w:tc>
           <w:tcPr>
-            <w:tcW w:w="1710" w:type="dxa"/>
+            <w:tcW w:w="1530" w:type="dxa"/>
             <w:shd w:val="clear" w:color="auto" w:fill="auto"/>
             <w:tcMar>
               <w:top w:w="100" w:type="dxa"/>
@@ -800,19 +1500,17 @@
                 <w:rFonts w:ascii="Times New Roman" w:hAnsi="Times New Roman" w:cs="Times New Roman"/>
               </w:rPr>
             </w:pPr>
-            <w:proofErr w:type="spellStart"/>
-            <w:r>
-              <w:rPr>
-                <w:rFonts w:ascii="Times New Roman" w:hAnsi="Times New Roman" w:cs="Times New Roman"/>
-              </w:rPr>
-              <w:t>Cross_entropy</w:t>
-            </w:r>
-            <w:proofErr w:type="spellEnd"/>
-          </w:p>
-        </w:tc>
-        <w:tc>
-          <w:tcPr>
-            <w:tcW w:w="5490" w:type="dxa"/>
+            <w:r>
+              <w:rPr>
+                <w:rFonts w:ascii="Times New Roman" w:hAnsi="Times New Roman" w:cs="Times New Roman"/>
+              </w:rPr>
+              <w:t>4</w:t>
+            </w:r>
+          </w:p>
+        </w:tc>
+        <w:tc>
+          <w:tcPr>
+            <w:tcW w:w="5130" w:type="dxa"/>
             <w:shd w:val="clear" w:color="auto" w:fill="auto"/>
             <w:tcMar>
               <w:top w:w="100" w:type="dxa"/>
@@ -876,7 +1574,13 @@
               <w:rPr>
                 <w:rFonts w:ascii="Times New Roman" w:hAnsi="Times New Roman" w:cs="Times New Roman"/>
               </w:rPr>
-              <w:t>28.6</w:t>
+              <w:t>28.</w:t>
+            </w:r>
+            <w:r>
+              <w:rPr>
+                <w:rFonts w:ascii="Times New Roman" w:hAnsi="Times New Roman" w:cs="Times New Roman"/>
+              </w:rPr>
+              <w:t>4</w:t>
             </w:r>
           </w:p>
         </w:tc>
@@ -910,7 +1614,7 @@
               <w:rPr>
                 <w:rFonts w:ascii="Times New Roman" w:hAnsi="Times New Roman" w:cs="Times New Roman"/>
               </w:rPr>
-              <w:t>33.3</w:t>
+              <w:t>27.7</w:t>
             </w:r>
           </w:p>
         </w:tc>
@@ -944,7 +1648,7 @@
               <w:rPr>
                 <w:rFonts w:ascii="Times New Roman" w:hAnsi="Times New Roman" w:cs="Times New Roman"/>
               </w:rPr>
-              <w:t>30.9</w:t>
+              <w:t>28.1</w:t>
             </w:r>
           </w:p>
         </w:tc>
@@ -952,7 +1656,7 @@
       <w:tr>
         <w:tc>
           <w:tcPr>
-            <w:tcW w:w="1710" w:type="dxa"/>
+            <w:tcW w:w="1530" w:type="dxa"/>
             <w:shd w:val="clear" w:color="auto" w:fill="auto"/>
             <w:tcMar>
               <w:top w:w="100" w:type="dxa"/>
@@ -976,19 +1680,17 @@
                 <w:rFonts w:ascii="Times New Roman" w:hAnsi="Times New Roman" w:cs="Times New Roman"/>
               </w:rPr>
             </w:pPr>
-            <w:proofErr w:type="spellStart"/>
-            <w:r>
-              <w:rPr>
-                <w:rFonts w:ascii="Times New Roman" w:hAnsi="Times New Roman" w:cs="Times New Roman"/>
-              </w:rPr>
-              <w:t>Cross_entropy</w:t>
-            </w:r>
-            <w:proofErr w:type="spellEnd"/>
-          </w:p>
-        </w:tc>
-        <w:tc>
-          <w:tcPr>
-            <w:tcW w:w="5490" w:type="dxa"/>
+            <w:r>
+              <w:rPr>
+                <w:rFonts w:ascii="Times New Roman" w:hAnsi="Times New Roman" w:cs="Times New Roman"/>
+              </w:rPr>
+              <w:t>5</w:t>
+            </w:r>
+          </w:p>
+        </w:tc>
+        <w:tc>
+          <w:tcPr>
+            <w:tcW w:w="5130" w:type="dxa"/>
             <w:shd w:val="clear" w:color="auto" w:fill="auto"/>
             <w:tcMar>
               <w:top w:w="100" w:type="dxa"/>
@@ -1086,7 +1788,13 @@
               <w:rPr>
                 <w:rFonts w:ascii="Times New Roman" w:hAnsi="Times New Roman" w:cs="Times New Roman"/>
               </w:rPr>
-              <w:t>30.4</w:t>
+              <w:t>3</w:t>
+            </w:r>
+            <w:r>
+              <w:rPr>
+                <w:rFonts w:ascii="Times New Roman" w:hAnsi="Times New Roman" w:cs="Times New Roman"/>
+              </w:rPr>
+              <w:t>5.9</w:t>
             </w:r>
           </w:p>
         </w:tc>
@@ -1120,7 +1828,7 @@
               <w:rPr>
                 <w:rFonts w:ascii="Times New Roman" w:hAnsi="Times New Roman" w:cs="Times New Roman"/>
               </w:rPr>
-              <w:t>31.9</w:t>
+              <w:t>34.7</w:t>
             </w:r>
           </w:p>
         </w:tc>
@@ -1154,7 +1862,7 @@
               <w:rPr>
                 <w:rFonts w:ascii="Times New Roman" w:hAnsi="Times New Roman" w:cs="Times New Roman"/>
               </w:rPr>
-              <w:t>31.2</w:t>
+              <w:t>35.3</w:t>
             </w:r>
           </w:p>
         </w:tc>
@@ -1162,7 +1870,7 @@
       <w:tr>
         <w:tc>
           <w:tcPr>
-            <w:tcW w:w="1710" w:type="dxa"/>
+            <w:tcW w:w="1530" w:type="dxa"/>
             <w:shd w:val="clear" w:color="auto" w:fill="auto"/>
             <w:tcMar>
               <w:top w:w="100" w:type="dxa"/>
@@ -1190,9 +1898,21 @@
               <w:rPr>
                 <w:rFonts w:ascii="Times New Roman" w:hAnsi="Times New Roman" w:cs="Times New Roman"/>
               </w:rPr>
-              <w:t>Cross entropy</w:t>
-            </w:r>
-          </w:p>
+              <w:t>6</w:t>
+            </w:r>
+          </w:p>
+        </w:tc>
+        <w:tc>
+          <w:tcPr>
+            <w:tcW w:w="5130" w:type="dxa"/>
+            <w:shd w:val="clear" w:color="auto" w:fill="auto"/>
+            <w:tcMar>
+              <w:top w:w="100" w:type="dxa"/>
+              <w:left w:w="100" w:type="dxa"/>
+              <w:bottom w:w="100" w:type="dxa"/>
+              <w:right w:w="100" w:type="dxa"/>
+            </w:tcMar>
+          </w:tcPr>
           <w:p>
             <w:pPr>
               <w:widowControl w:val="0"/>
@@ -1208,11 +1928,67 @@
                 <w:rFonts w:ascii="Times New Roman" w:hAnsi="Times New Roman" w:cs="Times New Roman"/>
               </w:rPr>
             </w:pPr>
-          </w:p>
-        </w:tc>
-        <w:tc>
-          <w:tcPr>
-            <w:tcW w:w="5490" w:type="dxa"/>
+            <w:r>
+              <w:rPr>
+                <w:rFonts w:ascii="Times New Roman" w:hAnsi="Times New Roman" w:cs="Times New Roman"/>
+              </w:rPr>
+              <w:t>1.0</w:t>
+            </w:r>
+            <w:proofErr w:type="gramStart"/>
+            <w:r>
+              <w:rPr>
+                <w:rFonts w:ascii="Times New Roman" w:hAnsi="Times New Roman" w:cs="Times New Roman"/>
+              </w:rPr>
+              <w:t>/(</w:t>
+            </w:r>
+            <w:proofErr w:type="spellStart"/>
+            <w:proofErr w:type="gramEnd"/>
+            <w:r>
+              <w:rPr>
+                <w:rFonts w:ascii="Times New Roman" w:hAnsi="Times New Roman" w:cs="Times New Roman"/>
+              </w:rPr>
+              <w:t>absolute_euclid_dist_diff</w:t>
+            </w:r>
+            <w:proofErr w:type="spellEnd"/>
+            <w:r>
+              <w:rPr>
+                <w:rFonts w:ascii="Times New Roman" w:hAnsi="Times New Roman" w:cs="Times New Roman"/>
+              </w:rPr>
+              <w:t xml:space="preserve"> * abs(</w:t>
+            </w:r>
+            <w:proofErr w:type="spellStart"/>
+            <w:r>
+              <w:rPr>
+                <w:rFonts w:ascii="Times New Roman" w:hAnsi="Times New Roman" w:cs="Times New Roman"/>
+              </w:rPr>
+              <w:t>avg_cossim</w:t>
+            </w:r>
+            <w:proofErr w:type="spellEnd"/>
+            <w:r>
+              <w:rPr>
+                <w:rFonts w:ascii="Times New Roman" w:hAnsi="Times New Roman" w:cs="Times New Roman"/>
+              </w:rPr>
+              <w:t xml:space="preserve"> - </w:t>
+            </w:r>
+            <w:proofErr w:type="spellStart"/>
+            <w:r>
+              <w:rPr>
+                <w:rFonts w:ascii="Times New Roman" w:hAnsi="Times New Roman" w:cs="Times New Roman"/>
+              </w:rPr>
+              <w:t>pairwise_cossim</w:t>
+            </w:r>
+            <w:proofErr w:type="spellEnd"/>
+            <w:r>
+              <w:rPr>
+                <w:rFonts w:ascii="Times New Roman" w:hAnsi="Times New Roman" w:cs="Times New Roman"/>
+              </w:rPr>
+              <w:t>) )</w:t>
+            </w:r>
+          </w:p>
+        </w:tc>
+        <w:tc>
+          <w:tcPr>
+            <w:tcW w:w="835" w:type="dxa"/>
             <w:shd w:val="clear" w:color="auto" w:fill="auto"/>
             <w:tcMar>
               <w:top w:w="100" w:type="dxa"/>
@@ -1240,63 +2016,19 @@
               <w:rPr>
                 <w:rFonts w:ascii="Times New Roman" w:hAnsi="Times New Roman" w:cs="Times New Roman"/>
               </w:rPr>
-              <w:t>1.0</w:t>
-            </w:r>
-            <w:proofErr w:type="gramStart"/>
-            <w:r>
-              <w:rPr>
-                <w:rFonts w:ascii="Times New Roman" w:hAnsi="Times New Roman" w:cs="Times New Roman"/>
-              </w:rPr>
-              <w:t>/(</w:t>
-            </w:r>
-            <w:proofErr w:type="spellStart"/>
-            <w:proofErr w:type="gramEnd"/>
-            <w:r>
-              <w:rPr>
-                <w:rFonts w:ascii="Times New Roman" w:hAnsi="Times New Roman" w:cs="Times New Roman"/>
-              </w:rPr>
-              <w:t>absolute_euclid_dist_diff</w:t>
-            </w:r>
-            <w:proofErr w:type="spellEnd"/>
-            <w:r>
-              <w:rPr>
-                <w:rFonts w:ascii="Times New Roman" w:hAnsi="Times New Roman" w:cs="Times New Roman"/>
-              </w:rPr>
-              <w:t xml:space="preserve"> * abs(</w:t>
-            </w:r>
-            <w:proofErr w:type="spellStart"/>
-            <w:r>
-              <w:rPr>
-                <w:rFonts w:ascii="Times New Roman" w:hAnsi="Times New Roman" w:cs="Times New Roman"/>
-              </w:rPr>
-              <w:t>avg_cossim</w:t>
-            </w:r>
-            <w:proofErr w:type="spellEnd"/>
-            <w:r>
-              <w:rPr>
-                <w:rFonts w:ascii="Times New Roman" w:hAnsi="Times New Roman" w:cs="Times New Roman"/>
-              </w:rPr>
-              <w:t xml:space="preserve"> - </w:t>
-            </w:r>
-            <w:proofErr w:type="spellStart"/>
-            <w:r>
-              <w:rPr>
-                <w:rFonts w:ascii="Times New Roman" w:hAnsi="Times New Roman" w:cs="Times New Roman"/>
-              </w:rPr>
-              <w:t>pairwise_cossim</w:t>
-            </w:r>
-            <w:proofErr w:type="spellEnd"/>
-            <w:r>
-              <w:rPr>
-                <w:rFonts w:ascii="Times New Roman" w:hAnsi="Times New Roman" w:cs="Times New Roman"/>
-              </w:rPr>
-              <w:t>) )</w:t>
-            </w:r>
-          </w:p>
-        </w:tc>
-        <w:tc>
-          <w:tcPr>
-            <w:tcW w:w="835" w:type="dxa"/>
+              <w:t>3</w:t>
+            </w:r>
+            <w:r>
+              <w:rPr>
+                <w:rFonts w:ascii="Times New Roman" w:hAnsi="Times New Roman" w:cs="Times New Roman"/>
+              </w:rPr>
+              <w:t>5.2</w:t>
+            </w:r>
+          </w:p>
+        </w:tc>
+        <w:tc>
+          <w:tcPr>
+            <w:tcW w:w="765" w:type="dxa"/>
             <w:shd w:val="clear" w:color="auto" w:fill="auto"/>
             <w:tcMar>
               <w:top w:w="100" w:type="dxa"/>
@@ -1324,13 +2056,13 @@
               <w:rPr>
                 <w:rFonts w:ascii="Times New Roman" w:hAnsi="Times New Roman" w:cs="Times New Roman"/>
               </w:rPr>
-              <w:t>30.3</w:t>
-            </w:r>
-          </w:p>
-        </w:tc>
-        <w:tc>
-          <w:tcPr>
-            <w:tcW w:w="765" w:type="dxa"/>
+              <w:t>34.2</w:t>
+            </w:r>
+          </w:p>
+        </w:tc>
+        <w:tc>
+          <w:tcPr>
+            <w:tcW w:w="1010" w:type="dxa"/>
             <w:shd w:val="clear" w:color="auto" w:fill="auto"/>
             <w:tcMar>
               <w:top w:w="100" w:type="dxa"/>
@@ -1358,13 +2090,52 @@
               <w:rPr>
                 <w:rFonts w:ascii="Times New Roman" w:hAnsi="Times New Roman" w:cs="Times New Roman"/>
               </w:rPr>
-              <w:t>32.6</w:t>
-            </w:r>
-          </w:p>
-        </w:tc>
-        <w:tc>
-          <w:tcPr>
-            <w:tcW w:w="1010" w:type="dxa"/>
+              <w:t>34.7</w:t>
+            </w:r>
+          </w:p>
+        </w:tc>
+      </w:tr>
+      <w:tr>
+        <w:tc>
+          <w:tcPr>
+            <w:tcW w:w="1530" w:type="dxa"/>
+            <w:shd w:val="clear" w:color="auto" w:fill="auto"/>
+            <w:tcMar>
+              <w:top w:w="100" w:type="dxa"/>
+              <w:left w:w="100" w:type="dxa"/>
+              <w:bottom w:w="100" w:type="dxa"/>
+              <w:right w:w="100" w:type="dxa"/>
+            </w:tcMar>
+          </w:tcPr>
+          <w:p>
+            <w:pPr>
+              <w:widowControl w:val="0"/>
+              <w:spacing w:line="240" w:lineRule="auto"/>
+              <w:rPr>
+                <w:rFonts w:ascii="Times New Roman" w:hAnsi="Times New Roman" w:cs="Times New Roman"/>
+              </w:rPr>
+            </w:pPr>
+            <w:r>
+              <w:rPr>
+                <w:rFonts w:ascii="Times New Roman" w:hAnsi="Times New Roman" w:cs="Times New Roman"/>
+              </w:rPr>
+              <w:lastRenderedPageBreak/>
+              <w:t>7</w:t>
+            </w:r>
+          </w:p>
+          <w:p>
+            <w:pPr>
+              <w:widowControl w:val="0"/>
+              <w:spacing w:line="240" w:lineRule="auto"/>
+              <w:rPr>
+                <w:rFonts w:ascii="Times New Roman" w:hAnsi="Times New Roman" w:cs="Times New Roman"/>
+              </w:rPr>
+            </w:pPr>
+          </w:p>
+        </w:tc>
+        <w:tc>
+          <w:tcPr>
+            <w:tcW w:w="5130" w:type="dxa"/>
             <w:shd w:val="clear" w:color="auto" w:fill="auto"/>
             <w:tcMar>
               <w:top w:w="100" w:type="dxa"/>
@@ -1388,55 +2159,69 @@
                 <w:rFonts w:ascii="Times New Roman" w:hAnsi="Times New Roman" w:cs="Times New Roman"/>
               </w:rPr>
             </w:pPr>
-            <w:r>
-              <w:rPr>
-                <w:rFonts w:ascii="Times New Roman" w:hAnsi="Times New Roman" w:cs="Times New Roman"/>
-              </w:rPr>
-              <w:t>31.5</w:t>
-            </w:r>
-          </w:p>
-        </w:tc>
-      </w:tr>
-      <w:tr>
-        <w:tc>
-          <w:tcPr>
-            <w:tcW w:w="1710" w:type="dxa"/>
-            <w:shd w:val="clear" w:color="auto" w:fill="auto"/>
-            <w:tcMar>
-              <w:top w:w="100" w:type="dxa"/>
-              <w:left w:w="100" w:type="dxa"/>
-              <w:bottom w:w="100" w:type="dxa"/>
-              <w:right w:w="100" w:type="dxa"/>
-            </w:tcMar>
-          </w:tcPr>
-          <w:p>
-            <w:pPr>
-              <w:widowControl w:val="0"/>
-              <w:spacing w:line="240" w:lineRule="auto"/>
-              <w:rPr>
-                <w:rFonts w:ascii="Times New Roman" w:hAnsi="Times New Roman" w:cs="Times New Roman"/>
-              </w:rPr>
-            </w:pPr>
-            <w:r>
-              <w:rPr>
-                <w:rFonts w:ascii="Times New Roman" w:hAnsi="Times New Roman" w:cs="Times New Roman"/>
-              </w:rPr>
-              <w:t>Cross entropy</w:t>
-            </w:r>
-          </w:p>
-          <w:p>
-            <w:pPr>
-              <w:widowControl w:val="0"/>
-              <w:spacing w:line="240" w:lineRule="auto"/>
-              <w:rPr>
-                <w:rFonts w:ascii="Times New Roman" w:hAnsi="Times New Roman" w:cs="Times New Roman"/>
-              </w:rPr>
-            </w:pPr>
-          </w:p>
-        </w:tc>
-        <w:tc>
-          <w:tcPr>
-            <w:tcW w:w="5490" w:type="dxa"/>
+            <w:proofErr w:type="spellStart"/>
+            <w:r>
+              <w:rPr>
+                <w:rFonts w:ascii="Times New Roman" w:hAnsi="Times New Roman" w:cs="Times New Roman"/>
+              </w:rPr>
+              <w:t>pairwise_cossim</w:t>
+            </w:r>
+            <w:proofErr w:type="spellEnd"/>
+            <w:proofErr w:type="gramStart"/>
+            <w:r>
+              <w:rPr>
+                <w:rFonts w:ascii="Times New Roman" w:hAnsi="Times New Roman" w:cs="Times New Roman"/>
+              </w:rPr>
+              <w:t>/(</w:t>
+            </w:r>
+            <w:proofErr w:type="spellStart"/>
+            <w:proofErr w:type="gramEnd"/>
+            <w:r>
+              <w:rPr>
+                <w:rFonts w:ascii="Times New Roman" w:hAnsi="Times New Roman" w:cs="Times New Roman"/>
+              </w:rPr>
+              <w:t>absolute_euclid_dist_diff</w:t>
+            </w:r>
+            <w:proofErr w:type="spellEnd"/>
+            <w:r>
+              <w:rPr>
+                <w:rFonts w:ascii="Times New Roman" w:hAnsi="Times New Roman" w:cs="Times New Roman"/>
+              </w:rPr>
+              <w:t xml:space="preserve"> * abs(</w:t>
+            </w:r>
+            <w:proofErr w:type="spellStart"/>
+            <w:r>
+              <w:rPr>
+                <w:rFonts w:ascii="Times New Roman" w:hAnsi="Times New Roman" w:cs="Times New Roman"/>
+              </w:rPr>
+              <w:t>avg_cossim</w:t>
+            </w:r>
+            <w:proofErr w:type="spellEnd"/>
+            <w:r>
+              <w:rPr>
+                <w:rFonts w:ascii="Times New Roman" w:hAnsi="Times New Roman" w:cs="Times New Roman"/>
+              </w:rPr>
+              <w:t xml:space="preserve"> - </w:t>
+            </w:r>
+            <w:proofErr w:type="spellStart"/>
+            <w:r>
+              <w:rPr>
+                <w:rFonts w:ascii="Times New Roman" w:hAnsi="Times New Roman" w:cs="Times New Roman"/>
+              </w:rPr>
+              <w:t>pairwise_cossim</w:t>
+            </w:r>
+            <w:proofErr w:type="spellEnd"/>
+            <w:r>
+              <w:rPr>
+                <w:rFonts w:ascii="Times New Roman" w:hAnsi="Times New Roman" w:cs="Times New Roman"/>
+              </w:rPr>
+              <w:t>) )</w:t>
+            </w:r>
+          </w:p>
+        </w:tc>
+        <w:tc>
+          <w:tcPr>
+            <w:tcW w:w="835" w:type="dxa"/>
             <w:shd w:val="clear" w:color="auto" w:fill="auto"/>
             <w:tcMar>
               <w:top w:w="100" w:type="dxa"/>
@@ -1458,71 +2243,28 @@
               <w:spacing w:line="240" w:lineRule="auto"/>
               <w:rPr>
                 <w:rFonts w:ascii="Times New Roman" w:hAnsi="Times New Roman" w:cs="Times New Roman"/>
-              </w:rPr>
-            </w:pPr>
-            <w:proofErr w:type="spellStart"/>
-            <w:r>
-              <w:rPr>
-                <w:rFonts w:ascii="Times New Roman" w:hAnsi="Times New Roman" w:cs="Times New Roman"/>
-              </w:rPr>
-              <w:t>pairwise_cossim</w:t>
-            </w:r>
-            <w:proofErr w:type="spellEnd"/>
-            <w:proofErr w:type="gramStart"/>
-            <w:r>
-              <w:rPr>
-                <w:rFonts w:ascii="Times New Roman" w:hAnsi="Times New Roman" w:cs="Times New Roman"/>
-              </w:rPr>
-              <w:t>/(</w:t>
-            </w:r>
-            <w:proofErr w:type="spellStart"/>
-            <w:proofErr w:type="gramEnd"/>
-            <w:r>
-              <w:rPr>
-                <w:rFonts w:ascii="Times New Roman" w:hAnsi="Times New Roman" w:cs="Times New Roman"/>
-              </w:rPr>
-              <w:t>absolute_euclid_dist_diff</w:t>
-            </w:r>
-            <w:proofErr w:type="spellEnd"/>
-            <w:r>
-              <w:rPr>
-                <w:rFonts w:ascii="Times New Roman" w:hAnsi="Times New Roman" w:cs="Times New Roman"/>
-              </w:rPr>
-              <w:t xml:space="preserve"> * abs(</w:t>
-            </w:r>
-            <w:proofErr w:type="spellStart"/>
-            <w:r>
-              <w:rPr>
-                <w:rFonts w:ascii="Times New Roman" w:hAnsi="Times New Roman" w:cs="Times New Roman"/>
-              </w:rPr>
-              <w:t>avg_cossim</w:t>
-            </w:r>
-            <w:proofErr w:type="spellEnd"/>
-            <w:r>
-              <w:rPr>
-                <w:rFonts w:ascii="Times New Roman" w:hAnsi="Times New Roman" w:cs="Times New Roman"/>
-              </w:rPr>
-              <w:t xml:space="preserve"> - </w:t>
-            </w:r>
-            <w:proofErr w:type="spellStart"/>
-            <w:r>
-              <w:rPr>
-                <w:rFonts w:ascii="Times New Roman" w:hAnsi="Times New Roman" w:cs="Times New Roman"/>
-              </w:rPr>
-              <w:t>pairwise_cossim</w:t>
-            </w:r>
-            <w:proofErr w:type="spellEnd"/>
-            <w:r>
-              <w:rPr>
-                <w:rFonts w:ascii="Times New Roman" w:hAnsi="Times New Roman" w:cs="Times New Roman"/>
-              </w:rPr>
-              <w:t>) )</w:t>
-            </w:r>
-          </w:p>
-        </w:tc>
-        <w:tc>
-          <w:tcPr>
-            <w:tcW w:w="835" w:type="dxa"/>
+                <w:b/>
+              </w:rPr>
+            </w:pPr>
+            <w:r>
+              <w:rPr>
+                <w:rFonts w:ascii="Times New Roman" w:hAnsi="Times New Roman" w:cs="Times New Roman"/>
+                <w:b/>
+              </w:rPr>
+              <w:t>3</w:t>
+            </w:r>
+            <w:r>
+              <w:rPr>
+                <w:rFonts w:ascii="Times New Roman" w:hAnsi="Times New Roman" w:cs="Times New Roman"/>
+                <w:b/>
+              </w:rPr>
+              <w:t>7.3</w:t>
+            </w:r>
+          </w:p>
+        </w:tc>
+        <w:tc>
+          <w:tcPr>
+            <w:tcW w:w="765" w:type="dxa"/>
             <w:shd w:val="clear" w:color="auto" w:fill="auto"/>
             <w:tcMar>
               <w:top w:w="100" w:type="dxa"/>
@@ -1544,19 +2286,21 @@
               <w:spacing w:line="240" w:lineRule="auto"/>
               <w:rPr>
                 <w:rFonts w:ascii="Times New Roman" w:hAnsi="Times New Roman" w:cs="Times New Roman"/>
-              </w:rPr>
-            </w:pPr>
-            <w:r>
-              <w:rPr>
-                <w:rFonts w:ascii="Times New Roman" w:hAnsi="Times New Roman" w:cs="Times New Roman"/>
-              </w:rPr>
-              <w:t>32.2</w:t>
-            </w:r>
-          </w:p>
-        </w:tc>
-        <w:tc>
-          <w:tcPr>
-            <w:tcW w:w="765" w:type="dxa"/>
+                <w:b/>
+              </w:rPr>
+            </w:pPr>
+            <w:r>
+              <w:rPr>
+                <w:rFonts w:ascii="Times New Roman" w:hAnsi="Times New Roman" w:cs="Times New Roman"/>
+                <w:b/>
+              </w:rPr>
+              <w:t>36.0</w:t>
+            </w:r>
+          </w:p>
+        </w:tc>
+        <w:tc>
+          <w:tcPr>
+            <w:tcW w:w="1010" w:type="dxa"/>
             <w:shd w:val="clear" w:color="auto" w:fill="auto"/>
             <w:tcMar>
               <w:top w:w="100" w:type="dxa"/>
@@ -1578,47 +2322,15 @@
               <w:spacing w:line="240" w:lineRule="auto"/>
               <w:rPr>
                 <w:rFonts w:ascii="Times New Roman" w:hAnsi="Times New Roman" w:cs="Times New Roman"/>
-              </w:rPr>
-            </w:pPr>
-            <w:r>
-              <w:rPr>
-                <w:rFonts w:ascii="Times New Roman" w:hAnsi="Times New Roman" w:cs="Times New Roman"/>
-              </w:rPr>
-              <w:t>32.7</w:t>
-            </w:r>
-          </w:p>
-        </w:tc>
-        <w:tc>
-          <w:tcPr>
-            <w:tcW w:w="1010" w:type="dxa"/>
-            <w:shd w:val="clear" w:color="auto" w:fill="auto"/>
-            <w:tcMar>
-              <w:top w:w="100" w:type="dxa"/>
-              <w:left w:w="100" w:type="dxa"/>
-              <w:bottom w:w="100" w:type="dxa"/>
-              <w:right w:w="100" w:type="dxa"/>
-            </w:tcMar>
-          </w:tcPr>
-          <w:p>
-            <w:pPr>
-              <w:widowControl w:val="0"/>
-              <w:pBdr>
-                <w:top w:val="nil"/>
-                <w:left w:val="nil"/>
-                <w:bottom w:val="nil"/>
-                <w:right w:val="nil"/>
-                <w:between w:val="nil"/>
-              </w:pBdr>
-              <w:spacing w:line="240" w:lineRule="auto"/>
-              <w:rPr>
-                <w:rFonts w:ascii="Times New Roman" w:hAnsi="Times New Roman" w:cs="Times New Roman"/>
-              </w:rPr>
-            </w:pPr>
-            <w:r>
-              <w:rPr>
-                <w:rFonts w:ascii="Times New Roman" w:hAnsi="Times New Roman" w:cs="Times New Roman"/>
-              </w:rPr>
-              <w:t>32.4</w:t>
+                <w:b/>
+              </w:rPr>
+            </w:pPr>
+            <w:r>
+              <w:rPr>
+                <w:rFonts w:ascii="Times New Roman" w:hAnsi="Times New Roman" w:cs="Times New Roman"/>
+                <w:b/>
+              </w:rPr>
+              <w:t>36.7</w:t>
             </w:r>
           </w:p>
         </w:tc>
@@ -1626,41 +2338,41 @@
       <w:tr>
         <w:tc>
           <w:tcPr>
-            <w:tcW w:w="1710" w:type="dxa"/>
-            <w:shd w:val="clear" w:color="auto" w:fill="auto"/>
-            <w:tcMar>
-              <w:top w:w="100" w:type="dxa"/>
-              <w:left w:w="100" w:type="dxa"/>
-              <w:bottom w:w="100" w:type="dxa"/>
-              <w:right w:w="100" w:type="dxa"/>
-            </w:tcMar>
-          </w:tcPr>
-          <w:p>
-            <w:pPr>
-              <w:spacing w:line="240" w:lineRule="auto"/>
-              <w:rPr>
-                <w:rFonts w:ascii="Times New Roman" w:hAnsi="Times New Roman" w:cs="Times New Roman"/>
-              </w:rPr>
-            </w:pPr>
-            <w:r>
-              <w:rPr>
-                <w:rFonts w:ascii="Times New Roman" w:hAnsi="Times New Roman" w:cs="Times New Roman"/>
-              </w:rPr>
-              <w:t>Cross entropy</w:t>
-            </w:r>
-          </w:p>
-          <w:p>
-            <w:pPr>
-              <w:spacing w:line="240" w:lineRule="auto"/>
-              <w:rPr>
-                <w:rFonts w:ascii="Times New Roman" w:hAnsi="Times New Roman" w:cs="Times New Roman"/>
-              </w:rPr>
-            </w:pPr>
-          </w:p>
-        </w:tc>
-        <w:tc>
-          <w:tcPr>
-            <w:tcW w:w="5490" w:type="dxa"/>
+            <w:tcW w:w="1530" w:type="dxa"/>
+            <w:shd w:val="clear" w:color="auto" w:fill="auto"/>
+            <w:tcMar>
+              <w:top w:w="100" w:type="dxa"/>
+              <w:left w:w="100" w:type="dxa"/>
+              <w:bottom w:w="100" w:type="dxa"/>
+              <w:right w:w="100" w:type="dxa"/>
+            </w:tcMar>
+          </w:tcPr>
+          <w:p>
+            <w:pPr>
+              <w:spacing w:line="240" w:lineRule="auto"/>
+              <w:rPr>
+                <w:rFonts w:ascii="Times New Roman" w:hAnsi="Times New Roman" w:cs="Times New Roman"/>
+              </w:rPr>
+            </w:pPr>
+            <w:r>
+              <w:rPr>
+                <w:rFonts w:ascii="Times New Roman" w:hAnsi="Times New Roman" w:cs="Times New Roman"/>
+              </w:rPr>
+              <w:t>8</w:t>
+            </w:r>
+          </w:p>
+          <w:p>
+            <w:pPr>
+              <w:spacing w:line="240" w:lineRule="auto"/>
+              <w:rPr>
+                <w:rFonts w:ascii="Times New Roman" w:hAnsi="Times New Roman" w:cs="Times New Roman"/>
+              </w:rPr>
+            </w:pPr>
+          </w:p>
+        </w:tc>
+        <w:tc>
+          <w:tcPr>
+            <w:tcW w:w="5130" w:type="dxa"/>
             <w:shd w:val="clear" w:color="auto" w:fill="auto"/>
             <w:tcMar>
               <w:top w:w="100" w:type="dxa"/>
@@ -1732,7 +2444,14 @@
                 <w:rFonts w:ascii="Times New Roman" w:hAnsi="Times New Roman" w:cs="Times New Roman"/>
                 <w:b/>
               </w:rPr>
-              <w:t>30.4</w:t>
+              <w:t>3</w:t>
+            </w:r>
+            <w:r>
+              <w:rPr>
+                <w:rFonts w:ascii="Times New Roman" w:hAnsi="Times New Roman" w:cs="Times New Roman"/>
+                <w:b/>
+              </w:rPr>
+              <w:t>6.2</w:t>
             </w:r>
           </w:p>
         </w:tc>
@@ -1761,7 +2480,7 @@
                 <w:rFonts w:ascii="Times New Roman" w:hAnsi="Times New Roman" w:cs="Times New Roman"/>
                 <w:b/>
               </w:rPr>
-              <w:t>34.8</w:t>
+              <w:t>33.8</w:t>
             </w:r>
           </w:p>
         </w:tc>
@@ -1790,7 +2509,7 @@
                 <w:rFonts w:ascii="Times New Roman" w:hAnsi="Times New Roman" w:cs="Times New Roman"/>
                 <w:b/>
               </w:rPr>
-              <w:t>32.6</w:t>
+              <w:t>35.0</w:t>
             </w:r>
           </w:p>
         </w:tc>
@@ -1807,13 +2526,15 @@
       <w:pPr>
         <w:rPr>
           <w:rFonts w:ascii="Times New Roman" w:hAnsi="Times New Roman" w:cs="Times New Roman"/>
-        </w:rPr>
-      </w:pPr>
-      <w:r>
-        <w:rPr>
-          <w:rFonts w:ascii="Times New Roman" w:hAnsi="Times New Roman" w:cs="Times New Roman"/>
-        </w:rPr>
-        <w:br w:type="page"/>
+          <w:b/>
+        </w:rPr>
+      </w:pPr>
+      <w:r>
+        <w:rPr>
+          <w:rFonts w:ascii="Times New Roman" w:hAnsi="Times New Roman" w:cs="Times New Roman"/>
+          <w:b/>
+        </w:rPr>
+        <w:t>Conclusion:</w:t>
       </w:r>
     </w:p>
     <w:p>
@@ -1822,11 +2543,18 @@
           <w:rFonts w:ascii="Times New Roman" w:hAnsi="Times New Roman" w:cs="Times New Roman"/>
         </w:rPr>
       </w:pPr>
+      <w:r>
+        <w:rPr>
+          <w:rFonts w:ascii="Times New Roman" w:hAnsi="Times New Roman" w:cs="Times New Roman"/>
+        </w:rPr>
+        <w:t>Initially</w:t>
+      </w:r>
     </w:p>
     <w:p>
       <w:pPr>
         <w:rPr>
           <w:rFonts w:ascii="Times New Roman" w:hAnsi="Times New Roman" w:cs="Times New Roman"/>
+          <w:b/>
         </w:rPr>
       </w:pPr>
     </w:p>
@@ -1834,13 +2562,37 @@
       <w:pPr>
         <w:rPr>
           <w:rFonts w:ascii="Times New Roman" w:hAnsi="Times New Roman" w:cs="Times New Roman"/>
-        </w:rPr>
-      </w:pPr>
-      <w:r>
-        <w:rPr>
-          <w:rFonts w:ascii="Times New Roman" w:hAnsi="Times New Roman" w:cs="Times New Roman"/>
+          <w:b/>
+        </w:rPr>
+      </w:pPr>
+      <w:bookmarkStart w:id="0" w:name="_Hlk21371031"/>
+      <w:r>
+        <w:rPr>
+          <w:rFonts w:ascii="Times New Roman" w:hAnsi="Times New Roman" w:cs="Times New Roman"/>
+          <w:b/>
         </w:rPr>
         <w:t>Hyper-Parameter Tuning</w:t>
+      </w:r>
+      <w:r>
+        <w:rPr>
+          <w:rFonts w:ascii="Times New Roman" w:hAnsi="Times New Roman" w:cs="Times New Roman"/>
+          <w:b/>
+        </w:rPr>
+        <w:t xml:space="preserve"> (</w:t>
+      </w:r>
+      <w:r>
+        <w:rPr>
+          <w:rFonts w:ascii="Times New Roman" w:hAnsi="Times New Roman" w:cs="Times New Roman"/>
+          <w:b/>
+        </w:rPr>
+        <w:t xml:space="preserve">Loss function: </w:t>
+      </w:r>
+      <w:r>
+        <w:rPr>
+          <w:rFonts w:ascii="Times New Roman" w:hAnsi="Times New Roman" w:cs="Times New Roman"/>
+          <w:b/>
+        </w:rPr>
+        <w:t>Cross-Entropy)</w:t>
       </w:r>
     </w:p>
     <w:p>
@@ -1942,7 +2694,19 @@
         <w:rPr>
           <w:rFonts w:ascii="Times New Roman" w:hAnsi="Times New Roman" w:cs="Times New Roman"/>
         </w:rPr>
-        <w:t xml:space="preserve">=200001 </w:t>
+        <w:t>=</w:t>
+      </w:r>
+      <w:r>
+        <w:rPr>
+          <w:rFonts w:ascii="Times New Roman" w:hAnsi="Times New Roman" w:cs="Times New Roman"/>
+        </w:rPr>
+        <w:t>4</w:t>
+      </w:r>
+      <w:r>
+        <w:rPr>
+          <w:rFonts w:ascii="Times New Roman" w:hAnsi="Times New Roman" w:cs="Times New Roman"/>
+        </w:rPr>
+        <w:t xml:space="preserve">00001 </w:t>
       </w:r>
       <w:proofErr w:type="spellStart"/>
       <w:r>
@@ -2007,6 +2771,96 @@
           <w:rFonts w:ascii="Times New Roman" w:hAnsi="Times New Roman" w:cs="Times New Roman"/>
         </w:rPr>
         <w:t>Tuning models after training from scratch</w:t>
+      </w:r>
+    </w:p>
+    <w:p>
+      <w:pPr>
+        <w:rPr>
+          <w:rFonts w:ascii="Times New Roman" w:hAnsi="Times New Roman" w:cs="Times New Roman"/>
+        </w:rPr>
+      </w:pPr>
+      <w:r>
+        <w:rPr>
+          <w:rFonts w:ascii="Times New Roman" w:hAnsi="Times New Roman" w:cs="Times New Roman"/>
+        </w:rPr>
+        <w:t>Similarity measure use:</w:t>
+      </w:r>
+    </w:p>
+    <w:p>
+      <w:pPr>
+        <w:rPr>
+          <w:rFonts w:ascii="Times New Roman" w:hAnsi="Times New Roman" w:cs="Times New Roman"/>
+        </w:rPr>
+      </w:pPr>
+      <w:r>
+        <w:rPr>
+          <w:rFonts w:ascii="Times New Roman" w:hAnsi="Times New Roman" w:cs="Times New Roman"/>
+        </w:rPr>
+        <w:t xml:space="preserve"> </w:t>
+      </w:r>
+      <w:proofErr w:type="spellStart"/>
+      <w:r>
+        <w:rPr>
+          <w:rFonts w:ascii="Times New Roman" w:hAnsi="Times New Roman" w:cs="Times New Roman"/>
+        </w:rPr>
+        <w:t>pairwise_cossim</w:t>
+      </w:r>
+      <w:proofErr w:type="spellEnd"/>
+      <w:proofErr w:type="gramStart"/>
+      <w:r>
+        <w:rPr>
+          <w:rFonts w:ascii="Times New Roman" w:hAnsi="Times New Roman" w:cs="Times New Roman"/>
+        </w:rPr>
+        <w:t>/(</w:t>
+      </w:r>
+      <w:proofErr w:type="spellStart"/>
+      <w:proofErr w:type="gramEnd"/>
+      <w:r>
+        <w:rPr>
+          <w:rFonts w:ascii="Times New Roman" w:hAnsi="Times New Roman" w:cs="Times New Roman"/>
+        </w:rPr>
+        <w:t>absolute_euclid_dist_diff</w:t>
+      </w:r>
+      <w:proofErr w:type="spellEnd"/>
+      <w:r>
+        <w:rPr>
+          <w:rFonts w:ascii="Times New Roman" w:hAnsi="Times New Roman" w:cs="Times New Roman"/>
+        </w:rPr>
+        <w:t xml:space="preserve"> * abs(</w:t>
+      </w:r>
+      <w:proofErr w:type="spellStart"/>
+      <w:r>
+        <w:rPr>
+          <w:rFonts w:ascii="Times New Roman" w:hAnsi="Times New Roman" w:cs="Times New Roman"/>
+        </w:rPr>
+        <w:t>avg_cossim</w:t>
+      </w:r>
+      <w:proofErr w:type="spellEnd"/>
+      <w:r>
+        <w:rPr>
+          <w:rFonts w:ascii="Times New Roman" w:hAnsi="Times New Roman" w:cs="Times New Roman"/>
+        </w:rPr>
+        <w:t xml:space="preserve"> - </w:t>
+      </w:r>
+      <w:proofErr w:type="spellStart"/>
+      <w:r>
+        <w:rPr>
+          <w:rFonts w:ascii="Times New Roman" w:hAnsi="Times New Roman" w:cs="Times New Roman"/>
+        </w:rPr>
+        <w:t>pairwise_cossim</w:t>
+      </w:r>
+      <w:proofErr w:type="spellEnd"/>
+      <w:r>
+        <w:rPr>
+          <w:rFonts w:ascii="Times New Roman" w:hAnsi="Times New Roman" w:cs="Times New Roman"/>
+        </w:rPr>
+        <w:t>))</w:t>
+      </w:r>
+      <w:r>
+        <w:rPr>
+          <w:rFonts w:ascii="Times New Roman" w:hAnsi="Times New Roman" w:cs="Times New Roman"/>
+        </w:rPr>
+        <w:t xml:space="preserve"> </w:t>
       </w:r>
     </w:p>
     <w:p>
@@ -2056,13 +2910,15 @@
               <w:spacing w:line="240" w:lineRule="auto"/>
               <w:rPr>
                 <w:rFonts w:ascii="Times New Roman" w:hAnsi="Times New Roman" w:cs="Times New Roman"/>
-              </w:rPr>
-            </w:pPr>
-            <w:r>
-              <w:rPr>
-                <w:rFonts w:ascii="Times New Roman" w:hAnsi="Times New Roman" w:cs="Times New Roman"/>
-              </w:rPr>
-              <w:t>Model</w:t>
+                <w:b/>
+              </w:rPr>
+            </w:pPr>
+            <w:r>
+              <w:rPr>
+                <w:rFonts w:ascii="Times New Roman" w:hAnsi="Times New Roman" w:cs="Times New Roman"/>
+                <w:b/>
+              </w:rPr>
+              <w:t>Experiment #</w:t>
             </w:r>
           </w:p>
         </w:tc>
@@ -2083,11 +2939,13 @@
               <w:spacing w:line="240" w:lineRule="auto"/>
               <w:rPr>
                 <w:rFonts w:ascii="Times New Roman" w:hAnsi="Times New Roman" w:cs="Times New Roman"/>
-              </w:rPr>
-            </w:pPr>
-            <w:r>
-              <w:rPr>
-                <w:rFonts w:ascii="Times New Roman" w:hAnsi="Times New Roman" w:cs="Times New Roman"/>
+                <w:b/>
+              </w:rPr>
+            </w:pPr>
+            <w:r>
+              <w:rPr>
+                <w:rFonts w:ascii="Times New Roman" w:hAnsi="Times New Roman" w:cs="Times New Roman"/>
+                <w:b/>
               </w:rPr>
               <w:t>Hyper parameters</w:t>
             </w:r>
@@ -2110,11 +2968,13 @@
               <w:spacing w:line="240" w:lineRule="auto"/>
               <w:rPr>
                 <w:rFonts w:ascii="Times New Roman" w:hAnsi="Times New Roman" w:cs="Times New Roman"/>
-              </w:rPr>
-            </w:pPr>
-            <w:r>
-              <w:rPr>
-                <w:rFonts w:ascii="Times New Roman" w:hAnsi="Times New Roman" w:cs="Times New Roman"/>
+                <w:b/>
+              </w:rPr>
+            </w:pPr>
+            <w:r>
+              <w:rPr>
+                <w:rFonts w:ascii="Times New Roman" w:hAnsi="Times New Roman" w:cs="Times New Roman"/>
+                <w:b/>
               </w:rPr>
               <w:t>Least</w:t>
             </w:r>
@@ -2137,11 +2997,13 @@
               <w:spacing w:line="240" w:lineRule="auto"/>
               <w:rPr>
                 <w:rFonts w:ascii="Times New Roman" w:hAnsi="Times New Roman" w:cs="Times New Roman"/>
-              </w:rPr>
-            </w:pPr>
-            <w:r>
-              <w:rPr>
-                <w:rFonts w:ascii="Times New Roman" w:hAnsi="Times New Roman" w:cs="Times New Roman"/>
+                <w:b/>
+              </w:rPr>
+            </w:pPr>
+            <w:r>
+              <w:rPr>
+                <w:rFonts w:ascii="Times New Roman" w:hAnsi="Times New Roman" w:cs="Times New Roman"/>
+                <w:b/>
               </w:rPr>
               <w:t>Most</w:t>
             </w:r>
@@ -2164,11 +3026,13 @@
               <w:spacing w:line="240" w:lineRule="auto"/>
               <w:rPr>
                 <w:rFonts w:ascii="Times New Roman" w:hAnsi="Times New Roman" w:cs="Times New Roman"/>
-              </w:rPr>
-            </w:pPr>
-            <w:r>
-              <w:rPr>
-                <w:rFonts w:ascii="Times New Roman" w:hAnsi="Times New Roman" w:cs="Times New Roman"/>
+                <w:b/>
+              </w:rPr>
+            </w:pPr>
+            <w:r>
+              <w:rPr>
+                <w:rFonts w:ascii="Times New Roman" w:hAnsi="Times New Roman" w:cs="Times New Roman"/>
+                <w:b/>
               </w:rPr>
               <w:t>Overall</w:t>
             </w:r>
@@ -2199,7 +3063,7 @@
               <w:rPr>
                 <w:rFonts w:ascii="Times New Roman" w:hAnsi="Times New Roman" w:cs="Times New Roman"/>
               </w:rPr>
-              <w:t>Cross entropy</w:t>
+              <w:t>1</w:t>
             </w:r>
           </w:p>
         </w:tc>
@@ -2237,6 +3101,52 @@
               <w:t xml:space="preserve">=64 </w:t>
             </w:r>
           </w:p>
+          <w:p>
+            <w:pPr>
+              <w:widowControl w:val="0"/>
+              <w:spacing w:line="240" w:lineRule="auto"/>
+              <w:rPr>
+                <w:rFonts w:ascii="Times New Roman" w:hAnsi="Times New Roman" w:cs="Times New Roman"/>
+              </w:rPr>
+            </w:pPr>
+            <w:r>
+              <w:rPr>
+                <w:rFonts w:ascii="Times New Roman" w:hAnsi="Times New Roman" w:cs="Times New Roman"/>
+              </w:rPr>
+              <w:t>sample nearest words are not close to each other,</w:t>
+            </w:r>
+          </w:p>
+          <w:p>
+            <w:pPr>
+              <w:widowControl w:val="0"/>
+              <w:spacing w:line="240" w:lineRule="auto"/>
+              <w:rPr>
+                <w:rFonts w:ascii="Times New Roman" w:hAnsi="Times New Roman" w:cs="Times New Roman"/>
+              </w:rPr>
+            </w:pPr>
+            <w:proofErr w:type="spellStart"/>
+            <w:r>
+              <w:rPr>
+                <w:rFonts w:ascii="Times New Roman" w:hAnsi="Times New Roman" w:cs="Times New Roman"/>
+              </w:rPr>
+              <w:t>e.g</w:t>
+            </w:r>
+            <w:proofErr w:type="spellEnd"/>
+            <w:r>
+              <w:rPr>
+                <w:rFonts w:ascii="Times New Roman" w:hAnsi="Times New Roman" w:cs="Times New Roman"/>
+              </w:rPr>
+              <w:t xml:space="preserve">: digit words like zero doesn’t get one, two, three </w:t>
+            </w:r>
+            <w:proofErr w:type="spellStart"/>
+            <w:r>
+              <w:rPr>
+                <w:rFonts w:ascii="Times New Roman" w:hAnsi="Times New Roman" w:cs="Times New Roman"/>
+              </w:rPr>
+              <w:t>etc</w:t>
+            </w:r>
+            <w:proofErr w:type="spellEnd"/>
+          </w:p>
         </w:tc>
         <w:tc>
           <w:tcPr>
@@ -2261,7 +3171,13 @@
               <w:rPr>
                 <w:rFonts w:ascii="Times New Roman" w:hAnsi="Times New Roman" w:cs="Times New Roman"/>
               </w:rPr>
-              <w:t>30.0</w:t>
+              <w:t>3</w:t>
+            </w:r>
+            <w:r>
+              <w:rPr>
+                <w:rFonts w:ascii="Times New Roman" w:hAnsi="Times New Roman" w:cs="Times New Roman"/>
+              </w:rPr>
+              <w:t>0.9</w:t>
             </w:r>
           </w:p>
         </w:tc>
@@ -2288,7 +3204,7 @@
               <w:rPr>
                 <w:rFonts w:ascii="Times New Roman" w:hAnsi="Times New Roman" w:cs="Times New Roman"/>
               </w:rPr>
-              <w:t>31.6</w:t>
+              <w:t>31.9</w:t>
             </w:r>
           </w:p>
         </w:tc>
@@ -2315,7 +3231,7 @@
               <w:rPr>
                 <w:rFonts w:ascii="Times New Roman" w:hAnsi="Times New Roman" w:cs="Times New Roman"/>
               </w:rPr>
-              <w:t>30.8</w:t>
+              <w:t>31.4</w:t>
             </w:r>
           </w:p>
         </w:tc>
@@ -2334,17 +3250,16 @@
           </w:tcPr>
           <w:p>
             <w:pPr>
-              <w:widowControl w:val="0"/>
-              <w:spacing w:line="240" w:lineRule="auto"/>
-              <w:rPr>
-                <w:rFonts w:ascii="Times New Roman" w:hAnsi="Times New Roman" w:cs="Times New Roman"/>
-              </w:rPr>
-            </w:pPr>
-            <w:r>
-              <w:rPr>
-                <w:rFonts w:ascii="Times New Roman" w:hAnsi="Times New Roman" w:cs="Times New Roman"/>
-              </w:rPr>
-              <w:t>Cross entropy</w:t>
+              <w:spacing w:line="240" w:lineRule="auto"/>
+              <w:rPr>
+                <w:rFonts w:ascii="Times New Roman" w:hAnsi="Times New Roman" w:cs="Times New Roman"/>
+              </w:rPr>
+            </w:pPr>
+            <w:r>
+              <w:rPr>
+                <w:rFonts w:ascii="Times New Roman" w:hAnsi="Times New Roman" w:cs="Times New Roman"/>
+              </w:rPr>
+              <w:t>2</w:t>
             </w:r>
           </w:p>
         </w:tc>
@@ -2379,8 +3294,54 @@
               <w:rPr>
                 <w:rFonts w:ascii="Times New Roman" w:hAnsi="Times New Roman" w:cs="Times New Roman"/>
               </w:rPr>
-              <w:t xml:space="preserve"> = 32 </w:t>
-            </w:r>
+              <w:t xml:space="preserve">=256 </w:t>
+            </w:r>
+          </w:p>
+          <w:p>
+            <w:pPr>
+              <w:widowControl w:val="0"/>
+              <w:spacing w:line="240" w:lineRule="auto"/>
+              <w:rPr>
+                <w:rFonts w:ascii="Times New Roman" w:hAnsi="Times New Roman" w:cs="Times New Roman"/>
+              </w:rPr>
+            </w:pPr>
+            <w:r>
+              <w:rPr>
+                <w:rFonts w:ascii="Times New Roman" w:hAnsi="Times New Roman" w:cs="Times New Roman"/>
+              </w:rPr>
+              <w:t>sample nearest words are not close to each other,</w:t>
+            </w:r>
+          </w:p>
+          <w:p>
+            <w:pPr>
+              <w:widowControl w:val="0"/>
+              <w:spacing w:line="240" w:lineRule="auto"/>
+              <w:rPr>
+                <w:rFonts w:ascii="Times New Roman" w:hAnsi="Times New Roman" w:cs="Times New Roman"/>
+              </w:rPr>
+            </w:pPr>
+            <w:proofErr w:type="spellStart"/>
+            <w:r>
+              <w:rPr>
+                <w:rFonts w:ascii="Times New Roman" w:hAnsi="Times New Roman" w:cs="Times New Roman"/>
+              </w:rPr>
+              <w:t>e.g</w:t>
+            </w:r>
+            <w:proofErr w:type="spellEnd"/>
+            <w:r>
+              <w:rPr>
+                <w:rFonts w:ascii="Times New Roman" w:hAnsi="Times New Roman" w:cs="Times New Roman"/>
+              </w:rPr>
+              <w:t xml:space="preserve">: digit words like zero doesn’t get one, two, three </w:t>
+            </w:r>
+            <w:proofErr w:type="spellStart"/>
+            <w:r>
+              <w:rPr>
+                <w:rFonts w:ascii="Times New Roman" w:hAnsi="Times New Roman" w:cs="Times New Roman"/>
+              </w:rPr>
+              <w:t>etc</w:t>
+            </w:r>
+            <w:proofErr w:type="spellEnd"/>
           </w:p>
         </w:tc>
         <w:tc>
@@ -2408,14 +3369,7 @@
                 <w:rFonts w:ascii="Times New Roman" w:hAnsi="Times New Roman" w:cs="Times New Roman"/>
                 <w:b/>
               </w:rPr>
-              <w:t>32.</w:t>
-            </w:r>
-            <w:r>
-              <w:rPr>
-                <w:rFonts w:ascii="Times New Roman" w:hAnsi="Times New Roman" w:cs="Times New Roman"/>
-                <w:b/>
-              </w:rPr>
-              <w:t>8</w:t>
+              <w:t>31.6</w:t>
             </w:r>
           </w:p>
         </w:tc>
@@ -2444,7 +3398,7 @@
                 <w:rFonts w:ascii="Times New Roman" w:hAnsi="Times New Roman" w:cs="Times New Roman"/>
                 <w:b/>
               </w:rPr>
-              <w:t>35.6</w:t>
+              <w:t>31.6</w:t>
             </w:r>
           </w:p>
         </w:tc>
@@ -2473,7 +3427,7 @@
                 <w:rFonts w:ascii="Times New Roman" w:hAnsi="Times New Roman" w:cs="Times New Roman"/>
                 <w:b/>
               </w:rPr>
-              <w:t>34.2</w:t>
+              <w:t>31.6</w:t>
             </w:r>
           </w:p>
         </w:tc>
@@ -2492,16 +3446,17 @@
           </w:tcPr>
           <w:p>
             <w:pPr>
-              <w:spacing w:line="240" w:lineRule="auto"/>
-              <w:rPr>
-                <w:rFonts w:ascii="Times New Roman" w:hAnsi="Times New Roman" w:cs="Times New Roman"/>
-              </w:rPr>
-            </w:pPr>
-            <w:r>
-              <w:rPr>
-                <w:rFonts w:ascii="Times New Roman" w:hAnsi="Times New Roman" w:cs="Times New Roman"/>
-              </w:rPr>
-              <w:t>Cross entropy</w:t>
+              <w:widowControl w:val="0"/>
+              <w:spacing w:line="240" w:lineRule="auto"/>
+              <w:rPr>
+                <w:rFonts w:ascii="Times New Roman" w:hAnsi="Times New Roman" w:cs="Times New Roman"/>
+              </w:rPr>
+            </w:pPr>
+            <w:r>
+              <w:rPr>
+                <w:rFonts w:ascii="Times New Roman" w:hAnsi="Times New Roman" w:cs="Times New Roman"/>
+              </w:rPr>
+              <w:t>3</w:t>
             </w:r>
           </w:p>
         </w:tc>
@@ -2529,14 +3484,43 @@
               <w:rPr>
                 <w:rFonts w:ascii="Times New Roman" w:hAnsi="Times New Roman" w:cs="Times New Roman"/>
               </w:rPr>
-              <w:t>batch_size</w:t>
+              <w:t>skip_window</w:t>
             </w:r>
             <w:proofErr w:type="spellEnd"/>
             <w:r>
               <w:rPr>
                 <w:rFonts w:ascii="Times New Roman" w:hAnsi="Times New Roman" w:cs="Times New Roman"/>
               </w:rPr>
-              <w:t xml:space="preserve">=256 </w:t>
+              <w:t xml:space="preserve">=2 </w:t>
+            </w:r>
+            <w:proofErr w:type="spellStart"/>
+            <w:r>
+              <w:rPr>
+                <w:rFonts w:ascii="Times New Roman" w:hAnsi="Times New Roman" w:cs="Times New Roman"/>
+              </w:rPr>
+              <w:t>num_skips</w:t>
+            </w:r>
+            <w:proofErr w:type="spellEnd"/>
+            <w:r>
+              <w:rPr>
+                <w:rFonts w:ascii="Times New Roman" w:hAnsi="Times New Roman" w:cs="Times New Roman"/>
+              </w:rPr>
+              <w:t xml:space="preserve">=4 </w:t>
+            </w:r>
+          </w:p>
+          <w:p>
+            <w:pPr>
+              <w:widowControl w:val="0"/>
+              <w:spacing w:line="240" w:lineRule="auto"/>
+              <w:rPr>
+                <w:rFonts w:ascii="Times New Roman" w:hAnsi="Times New Roman" w:cs="Times New Roman"/>
+              </w:rPr>
+            </w:pPr>
+            <w:r>
+              <w:rPr>
+                <w:rFonts w:ascii="Times New Roman" w:hAnsi="Times New Roman" w:cs="Times New Roman"/>
+              </w:rPr>
+              <w:t>sample nearest words are close to each other than the model set with default parameters</w:t>
             </w:r>
           </w:p>
         </w:tc>
@@ -2563,7 +3547,7 @@
               <w:rPr>
                 <w:rFonts w:ascii="Times New Roman" w:hAnsi="Times New Roman" w:cs="Times New Roman"/>
               </w:rPr>
-              <w:t>29.6</w:t>
+              <w:t>28.2</w:t>
             </w:r>
           </w:p>
         </w:tc>
@@ -2590,7 +3574,7 @@
               <w:rPr>
                 <w:rFonts w:ascii="Times New Roman" w:hAnsi="Times New Roman" w:cs="Times New Roman"/>
               </w:rPr>
-              <w:t>30.4</w:t>
+              <w:t>33.7</w:t>
             </w:r>
           </w:p>
         </w:tc>
@@ -2617,7 +3601,7 @@
               <w:rPr>
                 <w:rFonts w:ascii="Times New Roman" w:hAnsi="Times New Roman" w:cs="Times New Roman"/>
               </w:rPr>
-              <w:t>30.0</w:t>
+              <w:t>31.0</w:t>
             </w:r>
           </w:p>
         </w:tc>
@@ -2646,7 +3630,7 @@
               <w:rPr>
                 <w:rFonts w:ascii="Times New Roman" w:hAnsi="Times New Roman" w:cs="Times New Roman"/>
               </w:rPr>
-              <w:t>Cross entropy</w:t>
+              <w:t>4</w:t>
             </w:r>
           </w:p>
         </w:tc>
@@ -2681,7 +3665,7 @@
               <w:rPr>
                 <w:rFonts w:ascii="Times New Roman" w:hAnsi="Times New Roman" w:cs="Times New Roman"/>
               </w:rPr>
-              <w:t xml:space="preserve">=2 </w:t>
+              <w:t xml:space="preserve">=8 </w:t>
             </w:r>
             <w:proofErr w:type="spellStart"/>
             <w:r>
@@ -2695,7 +3679,7 @@
               <w:rPr>
                 <w:rFonts w:ascii="Times New Roman" w:hAnsi="Times New Roman" w:cs="Times New Roman"/>
               </w:rPr>
-              <w:t xml:space="preserve">=4 </w:t>
+              <w:t xml:space="preserve">=16 </w:t>
             </w:r>
           </w:p>
         </w:tc>
@@ -2716,19 +3700,22 @@
               <w:spacing w:line="240" w:lineRule="auto"/>
               <w:rPr>
                 <w:rFonts w:ascii="Times New Roman" w:hAnsi="Times New Roman" w:cs="Times New Roman"/>
-              </w:rPr>
-            </w:pPr>
-            <w:r>
-              <w:rPr>
-                <w:rFonts w:ascii="Times New Roman" w:hAnsi="Times New Roman" w:cs="Times New Roman"/>
+                <w:b/>
+              </w:rPr>
+            </w:pPr>
+            <w:r>
+              <w:rPr>
+                <w:rFonts w:ascii="Times New Roman" w:hAnsi="Times New Roman" w:cs="Times New Roman"/>
+                <w:b/>
               </w:rPr>
               <w:t>3</w:t>
             </w:r>
             <w:r>
               <w:rPr>
                 <w:rFonts w:ascii="Times New Roman" w:hAnsi="Times New Roman" w:cs="Times New Roman"/>
-              </w:rPr>
-              <w:t>1.1</w:t>
+                <w:b/>
+              </w:rPr>
+              <w:t>1.5</w:t>
             </w:r>
           </w:p>
         </w:tc>
@@ -2749,19 +3736,15 @@
               <w:spacing w:line="240" w:lineRule="auto"/>
               <w:rPr>
                 <w:rFonts w:ascii="Times New Roman" w:hAnsi="Times New Roman" w:cs="Times New Roman"/>
-              </w:rPr>
-            </w:pPr>
-            <w:r>
-              <w:rPr>
-                <w:rFonts w:ascii="Times New Roman" w:hAnsi="Times New Roman" w:cs="Times New Roman"/>
-              </w:rPr>
-              <w:t>3</w:t>
-            </w:r>
-            <w:r>
-              <w:rPr>
-                <w:rFonts w:ascii="Times New Roman" w:hAnsi="Times New Roman" w:cs="Times New Roman"/>
-              </w:rPr>
-              <w:t>4.1</w:t>
+                <w:b/>
+              </w:rPr>
+            </w:pPr>
+            <w:r>
+              <w:rPr>
+                <w:rFonts w:ascii="Times New Roman" w:hAnsi="Times New Roman" w:cs="Times New Roman"/>
+                <w:b/>
+              </w:rPr>
+              <w:t>31.6</w:t>
             </w:r>
           </w:p>
         </w:tc>
@@ -2782,19 +3765,15 @@
               <w:spacing w:line="240" w:lineRule="auto"/>
               <w:rPr>
                 <w:rFonts w:ascii="Times New Roman" w:hAnsi="Times New Roman" w:cs="Times New Roman"/>
-              </w:rPr>
-            </w:pPr>
-            <w:r>
-              <w:rPr>
-                <w:rFonts w:ascii="Times New Roman" w:hAnsi="Times New Roman" w:cs="Times New Roman"/>
-              </w:rPr>
-              <w:t>3</w:t>
-            </w:r>
-            <w:r>
-              <w:rPr>
-                <w:rFonts w:ascii="Times New Roman" w:hAnsi="Times New Roman" w:cs="Times New Roman"/>
-              </w:rPr>
-              <w:t>2.6</w:t>
+                <w:b/>
+              </w:rPr>
+            </w:pPr>
+            <w:r>
+              <w:rPr>
+                <w:rFonts w:ascii="Times New Roman" w:hAnsi="Times New Roman" w:cs="Times New Roman"/>
+                <w:b/>
+              </w:rPr>
+              <w:t>31.6</w:t>
             </w:r>
           </w:p>
         </w:tc>
@@ -2823,7 +3802,7 @@
               <w:rPr>
                 <w:rFonts w:ascii="Times New Roman" w:hAnsi="Times New Roman" w:cs="Times New Roman"/>
               </w:rPr>
-              <w:t>Cross entropy</w:t>
+              <w:t>5</w:t>
             </w:r>
           </w:p>
         </w:tc>
@@ -2851,29 +3830,162 @@
               <w:rPr>
                 <w:rFonts w:ascii="Times New Roman" w:hAnsi="Times New Roman" w:cs="Times New Roman"/>
               </w:rPr>
-              <w:t>skip_window</w:t>
+              <w:t>learning_rate</w:t>
             </w:r>
             <w:proofErr w:type="spellEnd"/>
             <w:r>
               <w:rPr>
                 <w:rFonts w:ascii="Times New Roman" w:hAnsi="Times New Roman" w:cs="Times New Roman"/>
               </w:rPr>
-              <w:t xml:space="preserve">=8 </w:t>
+              <w:t>=2.0</w:t>
+            </w:r>
+          </w:p>
+          <w:p>
+            <w:pPr>
+              <w:widowControl w:val="0"/>
+              <w:spacing w:line="240" w:lineRule="auto"/>
+              <w:rPr>
+                <w:rFonts w:ascii="Times New Roman" w:hAnsi="Times New Roman" w:cs="Times New Roman"/>
+              </w:rPr>
+            </w:pPr>
+            <w:r>
+              <w:rPr>
+                <w:rFonts w:ascii="Times New Roman" w:hAnsi="Times New Roman" w:cs="Times New Roman"/>
+              </w:rPr>
+              <w:t>(Loss keeps overshooting between 4.8x and 4.9x</w:t>
+            </w:r>
+            <w:r>
+              <w:rPr>
+                <w:rFonts w:ascii="Times New Roman" w:hAnsi="Times New Roman" w:cs="Times New Roman"/>
+              </w:rPr>
+              <w:t>)</w:t>
+            </w:r>
+          </w:p>
+          <w:p>
+            <w:pPr>
+              <w:widowControl w:val="0"/>
+              <w:spacing w:line="240" w:lineRule="auto"/>
+              <w:rPr>
+                <w:rFonts w:ascii="Times New Roman" w:hAnsi="Times New Roman" w:cs="Times New Roman"/>
+              </w:rPr>
+            </w:pPr>
+            <w:r>
+              <w:rPr>
+                <w:rFonts w:ascii="Times New Roman" w:hAnsi="Times New Roman" w:cs="Times New Roman"/>
+              </w:rPr>
+              <w:t xml:space="preserve">Nearest words logged </w:t>
+            </w:r>
+            <w:r>
+              <w:rPr>
+                <w:rFonts w:ascii="Times New Roman" w:hAnsi="Times New Roman" w:cs="Times New Roman"/>
+              </w:rPr>
+              <w:t>are not closer</w:t>
+            </w:r>
+            <w:r>
+              <w:rPr>
+                <w:rFonts w:ascii="Times New Roman" w:hAnsi="Times New Roman" w:cs="Times New Roman"/>
+              </w:rPr>
+              <w:t>:</w:t>
+            </w:r>
+          </w:p>
+          <w:p>
+            <w:pPr>
+              <w:widowControl w:val="0"/>
+              <w:spacing w:line="240" w:lineRule="auto"/>
+              <w:rPr>
+                <w:rFonts w:ascii="Times New Roman" w:hAnsi="Times New Roman" w:cs="Times New Roman"/>
+              </w:rPr>
+            </w:pPr>
+            <w:r>
+              <w:rPr>
+                <w:rFonts w:ascii="Times New Roman" w:hAnsi="Times New Roman" w:cs="Times New Roman"/>
+              </w:rPr>
+              <w:t xml:space="preserve">For </w:t>
             </w:r>
             <w:proofErr w:type="spellStart"/>
             <w:r>
               <w:rPr>
                 <w:rFonts w:ascii="Times New Roman" w:hAnsi="Times New Roman" w:cs="Times New Roman"/>
               </w:rPr>
-              <w:t>num_skips</w:t>
+              <w:t>e.g</w:t>
             </w:r>
             <w:proofErr w:type="spellEnd"/>
             <w:r>
               <w:rPr>
                 <w:rFonts w:ascii="Times New Roman" w:hAnsi="Times New Roman" w:cs="Times New Roman"/>
               </w:rPr>
-              <w:t xml:space="preserve">=16 </w:t>
-            </w:r>
+              <w:t>: six</w:t>
+            </w:r>
+            <w:r>
+              <w:rPr>
+                <w:rFonts w:ascii="Times New Roman" w:hAnsi="Times New Roman" w:cs="Times New Roman"/>
+              </w:rPr>
+              <w:t xml:space="preserve"> -&gt;</w:t>
+            </w:r>
+            <w:r>
+              <w:rPr>
+                <w:rFonts w:ascii="Times New Roman" w:hAnsi="Times New Roman" w:cs="Times New Roman"/>
+              </w:rPr>
+              <w:t xml:space="preserve"> </w:t>
+            </w:r>
+            <w:r>
+              <w:rPr>
+                <w:rFonts w:ascii="Times New Roman" w:hAnsi="Times New Roman" w:cs="Times New Roman"/>
+              </w:rPr>
+              <w:t>‘</w:t>
+            </w:r>
+            <w:proofErr w:type="spellStart"/>
+            <w:r>
+              <w:rPr>
+                <w:rFonts w:ascii="Times New Roman" w:hAnsi="Times New Roman" w:cs="Times New Roman"/>
+              </w:rPr>
+              <w:t>mcdonagh</w:t>
+            </w:r>
+            <w:proofErr w:type="spellEnd"/>
+            <w:r>
+              <w:rPr>
+                <w:rFonts w:ascii="Times New Roman" w:hAnsi="Times New Roman" w:cs="Times New Roman"/>
+              </w:rPr>
+              <w:t>’</w:t>
+            </w:r>
+            <w:r>
+              <w:rPr>
+                <w:rFonts w:ascii="Times New Roman" w:hAnsi="Times New Roman" w:cs="Times New Roman"/>
+              </w:rPr>
+              <w:t xml:space="preserve">, </w:t>
+            </w:r>
+            <w:r>
+              <w:rPr>
+                <w:rFonts w:ascii="Times New Roman" w:hAnsi="Times New Roman" w:cs="Times New Roman"/>
+              </w:rPr>
+              <w:t>‘</w:t>
+            </w:r>
+            <w:r>
+              <w:rPr>
+                <w:rFonts w:ascii="Times New Roman" w:hAnsi="Times New Roman" w:cs="Times New Roman"/>
+              </w:rPr>
+              <w:t>randomized</w:t>
+            </w:r>
+            <w:r>
+              <w:rPr>
+                <w:rFonts w:ascii="Times New Roman" w:hAnsi="Times New Roman" w:cs="Times New Roman"/>
+              </w:rPr>
+              <w:t>’</w:t>
+            </w:r>
+            <w:r>
+              <w:rPr>
+                <w:rFonts w:ascii="Times New Roman" w:hAnsi="Times New Roman" w:cs="Times New Roman"/>
+              </w:rPr>
+              <w:t xml:space="preserve"> as </w:t>
+            </w:r>
+            <w:proofErr w:type="spellStart"/>
+            <w:r>
+              <w:rPr>
+                <w:rFonts w:ascii="Times New Roman" w:hAnsi="Times New Roman" w:cs="Times New Roman"/>
+              </w:rPr>
+              <w:t>neighbours</w:t>
+            </w:r>
+            <w:proofErr w:type="spellEnd"/>
           </w:p>
         </w:tc>
         <w:tc>
@@ -2901,7 +4013,7 @@
                 <w:rFonts w:ascii="Times New Roman" w:hAnsi="Times New Roman" w:cs="Times New Roman"/>
                 <w:b/>
               </w:rPr>
-              <w:t>35.9</w:t>
+              <w:t>34.2</w:t>
             </w:r>
           </w:p>
         </w:tc>
@@ -2919,18 +4031,18 @@
           <w:p>
             <w:pPr>
               <w:widowControl w:val="0"/>
-              <w:spacing w:line="240" w:lineRule="auto"/>
-              <w:rPr>
-                <w:rFonts w:ascii="Times New Roman" w:hAnsi="Times New Roman" w:cs="Times New Roman"/>
-                <w:b/>
-              </w:rPr>
-            </w:pPr>
-            <w:r>
-              <w:rPr>
-                <w:rFonts w:ascii="Times New Roman" w:hAnsi="Times New Roman" w:cs="Times New Roman"/>
-                <w:b/>
-              </w:rPr>
-              <w:t>33.6</w:t>
+              <w:spacing w:line="480" w:lineRule="auto"/>
+              <w:rPr>
+                <w:rFonts w:ascii="Times New Roman" w:hAnsi="Times New Roman" w:cs="Times New Roman"/>
+                <w:b/>
+              </w:rPr>
+            </w:pPr>
+            <w:r>
+              <w:rPr>
+                <w:rFonts w:ascii="Times New Roman" w:hAnsi="Times New Roman" w:cs="Times New Roman"/>
+                <w:b/>
+              </w:rPr>
+              <w:t>32.3</w:t>
             </w:r>
           </w:p>
         </w:tc>
@@ -2959,7 +4071,7 @@
                 <w:rFonts w:ascii="Times New Roman" w:hAnsi="Times New Roman" w:cs="Times New Roman"/>
                 <w:b/>
               </w:rPr>
-              <w:t>34.7</w:t>
+              <w:t>33.3</w:t>
             </w:r>
           </w:p>
         </w:tc>
@@ -2988,7 +4100,7 @@
               <w:rPr>
                 <w:rFonts w:ascii="Times New Roman" w:hAnsi="Times New Roman" w:cs="Times New Roman"/>
               </w:rPr>
-              <w:t>Cross entropy</w:t>
+              <w:t>6</w:t>
             </w:r>
           </w:p>
         </w:tc>
@@ -3016,239 +4128,891 @@
               <w:rPr>
                 <w:rFonts w:ascii="Times New Roman" w:hAnsi="Times New Roman" w:cs="Times New Roman"/>
               </w:rPr>
-              <w:t>batch_size</w:t>
+              <w:t>embedding_size</w:t>
             </w:r>
             <w:proofErr w:type="spellEnd"/>
             <w:r>
               <w:rPr>
                 <w:rFonts w:ascii="Times New Roman" w:hAnsi="Times New Roman" w:cs="Times New Roman"/>
               </w:rPr>
-              <w:t xml:space="preserve">=128, </w:t>
+              <w:t xml:space="preserve">=256, </w:t>
             </w:r>
             <w:proofErr w:type="spellStart"/>
             <w:r>
               <w:rPr>
                 <w:rFonts w:ascii="Times New Roman" w:hAnsi="Times New Roman" w:cs="Times New Roman"/>
               </w:rPr>
-              <w:t>skip_window</w:t>
+              <w:t>num_steps</w:t>
             </w:r>
             <w:proofErr w:type="spellEnd"/>
             <w:r>
               <w:rPr>
                 <w:rFonts w:ascii="Times New Roman" w:hAnsi="Times New Roman" w:cs="Times New Roman"/>
               </w:rPr>
-              <w:t>=</w:t>
-            </w:r>
-            <w:r>
-              <w:rPr>
-                <w:rFonts w:ascii="Times New Roman" w:hAnsi="Times New Roman" w:cs="Times New Roman"/>
-              </w:rPr>
-              <w:t>4</w:t>
-            </w:r>
+              <w:t>=900001</w:t>
+            </w:r>
+          </w:p>
+          <w:p>
+            <w:pPr>
+              <w:widowControl w:val="0"/>
+              <w:spacing w:line="240" w:lineRule="auto"/>
+              <w:rPr>
+                <w:rFonts w:ascii="Times New Roman" w:hAnsi="Times New Roman" w:cs="Times New Roman"/>
+              </w:rPr>
+            </w:pPr>
+            <w:r>
+              <w:rPr>
+                <w:rFonts w:ascii="Times New Roman" w:hAnsi="Times New Roman" w:cs="Times New Roman"/>
+              </w:rPr>
+              <w:t>Nearest words logged are somewhat closer:</w:t>
+            </w:r>
+          </w:p>
+          <w:p>
+            <w:pPr>
+              <w:widowControl w:val="0"/>
+              <w:spacing w:line="240" w:lineRule="auto"/>
+              <w:rPr>
+                <w:rFonts w:ascii="Times New Roman" w:hAnsi="Times New Roman" w:cs="Times New Roman"/>
+              </w:rPr>
+            </w:pPr>
+            <w:r>
+              <w:rPr>
+                <w:rFonts w:ascii="Times New Roman" w:hAnsi="Times New Roman" w:cs="Times New Roman"/>
+              </w:rPr>
+              <w:t xml:space="preserve">For </w:t>
+            </w:r>
+            <w:proofErr w:type="spellStart"/>
+            <w:r>
+              <w:rPr>
+                <w:rFonts w:ascii="Times New Roman" w:hAnsi="Times New Roman" w:cs="Times New Roman"/>
+              </w:rPr>
+              <w:t>e.g</w:t>
+            </w:r>
+            <w:proofErr w:type="spellEnd"/>
+            <w:r>
+              <w:rPr>
+                <w:rFonts w:ascii="Times New Roman" w:hAnsi="Times New Roman" w:cs="Times New Roman"/>
+              </w:rPr>
+              <w:t>: zero, six, eight, nine</w:t>
+            </w:r>
+          </w:p>
+        </w:tc>
+        <w:tc>
+          <w:tcPr>
+            <w:tcW w:w="780" w:type="dxa"/>
+            <w:shd w:val="clear" w:color="auto" w:fill="auto"/>
+            <w:tcMar>
+              <w:top w:w="100" w:type="dxa"/>
+              <w:left w:w="100" w:type="dxa"/>
+              <w:bottom w:w="100" w:type="dxa"/>
+              <w:right w:w="100" w:type="dxa"/>
+            </w:tcMar>
+          </w:tcPr>
+          <w:p>
+            <w:pPr>
+              <w:widowControl w:val="0"/>
+              <w:spacing w:line="240" w:lineRule="auto"/>
+              <w:rPr>
+                <w:rFonts w:ascii="Times New Roman" w:hAnsi="Times New Roman" w:cs="Times New Roman"/>
+                <w:b/>
+              </w:rPr>
+            </w:pPr>
+            <w:r>
+              <w:rPr>
+                <w:rFonts w:ascii="Times New Roman" w:hAnsi="Times New Roman" w:cs="Times New Roman"/>
+                <w:b/>
+              </w:rPr>
+              <w:t>30.3</w:t>
+            </w:r>
+          </w:p>
+        </w:tc>
+        <w:tc>
+          <w:tcPr>
+            <w:tcW w:w="765" w:type="dxa"/>
+            <w:shd w:val="clear" w:color="auto" w:fill="auto"/>
+            <w:tcMar>
+              <w:top w:w="100" w:type="dxa"/>
+              <w:left w:w="100" w:type="dxa"/>
+              <w:bottom w:w="100" w:type="dxa"/>
+              <w:right w:w="100" w:type="dxa"/>
+            </w:tcMar>
+          </w:tcPr>
+          <w:p>
+            <w:pPr>
+              <w:widowControl w:val="0"/>
+              <w:spacing w:line="480" w:lineRule="auto"/>
+              <w:rPr>
+                <w:rFonts w:ascii="Times New Roman" w:hAnsi="Times New Roman" w:cs="Times New Roman"/>
+                <w:b/>
+              </w:rPr>
+            </w:pPr>
+            <w:r>
+              <w:rPr>
+                <w:rFonts w:ascii="Times New Roman" w:hAnsi="Times New Roman" w:cs="Times New Roman"/>
+                <w:b/>
+              </w:rPr>
+              <w:t>32.2</w:t>
+            </w:r>
+          </w:p>
+        </w:tc>
+        <w:tc>
+          <w:tcPr>
+            <w:tcW w:w="930" w:type="dxa"/>
+            <w:shd w:val="clear" w:color="auto" w:fill="auto"/>
+            <w:tcMar>
+              <w:top w:w="100" w:type="dxa"/>
+              <w:left w:w="100" w:type="dxa"/>
+              <w:bottom w:w="100" w:type="dxa"/>
+              <w:right w:w="100" w:type="dxa"/>
+            </w:tcMar>
+          </w:tcPr>
+          <w:p>
+            <w:pPr>
+              <w:widowControl w:val="0"/>
+              <w:spacing w:line="240" w:lineRule="auto"/>
+              <w:rPr>
+                <w:rFonts w:ascii="Times New Roman" w:hAnsi="Times New Roman" w:cs="Times New Roman"/>
+                <w:b/>
+              </w:rPr>
+            </w:pPr>
+            <w:r>
+              <w:rPr>
+                <w:rFonts w:ascii="Times New Roman" w:hAnsi="Times New Roman" w:cs="Times New Roman"/>
+                <w:b/>
+              </w:rPr>
+              <w:t>31.2</w:t>
+            </w:r>
+          </w:p>
+        </w:tc>
+      </w:tr>
+      <w:tr>
+        <w:tc>
+          <w:tcPr>
+            <w:tcW w:w="1905" w:type="dxa"/>
+            <w:shd w:val="clear" w:color="auto" w:fill="auto"/>
+            <w:tcMar>
+              <w:top w:w="100" w:type="dxa"/>
+              <w:left w:w="100" w:type="dxa"/>
+              <w:bottom w:w="100" w:type="dxa"/>
+              <w:right w:w="100" w:type="dxa"/>
+            </w:tcMar>
+          </w:tcPr>
+          <w:p>
+            <w:pPr>
+              <w:widowControl w:val="0"/>
+              <w:spacing w:line="240" w:lineRule="auto"/>
+              <w:rPr>
+                <w:rFonts w:ascii="Times New Roman" w:hAnsi="Times New Roman" w:cs="Times New Roman"/>
+              </w:rPr>
+            </w:pPr>
+          </w:p>
+        </w:tc>
+        <w:tc>
+          <w:tcPr>
+            <w:tcW w:w="4980" w:type="dxa"/>
+            <w:shd w:val="clear" w:color="auto" w:fill="auto"/>
+            <w:tcMar>
+              <w:top w:w="100" w:type="dxa"/>
+              <w:left w:w="100" w:type="dxa"/>
+              <w:bottom w:w="100" w:type="dxa"/>
+              <w:right w:w="100" w:type="dxa"/>
+            </w:tcMar>
+          </w:tcPr>
+          <w:p>
+            <w:pPr>
+              <w:widowControl w:val="0"/>
+              <w:spacing w:line="240" w:lineRule="auto"/>
+              <w:rPr>
+                <w:rFonts w:ascii="Times New Roman" w:hAnsi="Times New Roman" w:cs="Times New Roman"/>
+              </w:rPr>
+            </w:pPr>
+            <w:r>
+              <w:rPr>
+                <w:rFonts w:ascii="Times New Roman" w:hAnsi="Times New Roman" w:cs="Times New Roman"/>
+              </w:rPr>
+              <w:t>Best model:</w:t>
+            </w:r>
+          </w:p>
+          <w:p>
+            <w:pPr>
+              <w:widowControl w:val="0"/>
+              <w:spacing w:line="240" w:lineRule="auto"/>
+              <w:rPr>
+                <w:rFonts w:ascii="Times New Roman" w:hAnsi="Times New Roman" w:cs="Times New Roman"/>
+              </w:rPr>
+            </w:pPr>
+            <w:proofErr w:type="spellStart"/>
+            <w:r>
+              <w:rPr>
+                <w:rFonts w:ascii="Times New Roman" w:hAnsi="Times New Roman" w:cs="Times New Roman"/>
+              </w:rPr>
+              <w:t>embedding_size</w:t>
+            </w:r>
+            <w:proofErr w:type="spellEnd"/>
+            <w:r>
+              <w:rPr>
+                <w:rFonts w:ascii="Times New Roman" w:hAnsi="Times New Roman" w:cs="Times New Roman"/>
+              </w:rPr>
+              <w:t xml:space="preserve">=256, </w:t>
+            </w:r>
+            <w:proofErr w:type="spellStart"/>
+            <w:r>
+              <w:rPr>
+                <w:rFonts w:ascii="Times New Roman" w:hAnsi="Times New Roman" w:cs="Times New Roman"/>
+              </w:rPr>
+              <w:t>num_steps</w:t>
+            </w:r>
+            <w:proofErr w:type="spellEnd"/>
+            <w:r>
+              <w:rPr>
+                <w:rFonts w:ascii="Times New Roman" w:hAnsi="Times New Roman" w:cs="Times New Roman"/>
+              </w:rPr>
+              <w:t>=900001</w:t>
+            </w:r>
+          </w:p>
+        </w:tc>
+        <w:tc>
+          <w:tcPr>
+            <w:tcW w:w="780" w:type="dxa"/>
+            <w:shd w:val="clear" w:color="auto" w:fill="auto"/>
+            <w:tcMar>
+              <w:top w:w="100" w:type="dxa"/>
+              <w:left w:w="100" w:type="dxa"/>
+              <w:bottom w:w="100" w:type="dxa"/>
+              <w:right w:w="100" w:type="dxa"/>
+            </w:tcMar>
+          </w:tcPr>
+          <w:p>
+            <w:pPr>
+              <w:widowControl w:val="0"/>
+              <w:spacing w:line="240" w:lineRule="auto"/>
+              <w:rPr>
+                <w:rFonts w:ascii="Times New Roman" w:hAnsi="Times New Roman" w:cs="Times New Roman"/>
+                <w:b/>
+              </w:rPr>
+            </w:pPr>
+            <w:r>
+              <w:rPr>
+                <w:rFonts w:ascii="Times New Roman" w:hAnsi="Times New Roman" w:cs="Times New Roman"/>
+                <w:b/>
+              </w:rPr>
+              <w:t>30.3</w:t>
+            </w:r>
+          </w:p>
+        </w:tc>
+        <w:tc>
+          <w:tcPr>
+            <w:tcW w:w="765" w:type="dxa"/>
+            <w:shd w:val="clear" w:color="auto" w:fill="auto"/>
+            <w:tcMar>
+              <w:top w:w="100" w:type="dxa"/>
+              <w:left w:w="100" w:type="dxa"/>
+              <w:bottom w:w="100" w:type="dxa"/>
+              <w:right w:w="100" w:type="dxa"/>
+            </w:tcMar>
+          </w:tcPr>
+          <w:p>
+            <w:pPr>
+              <w:widowControl w:val="0"/>
+              <w:spacing w:line="480" w:lineRule="auto"/>
+              <w:rPr>
+                <w:rFonts w:ascii="Times New Roman" w:hAnsi="Times New Roman" w:cs="Times New Roman"/>
+                <w:b/>
+              </w:rPr>
+            </w:pPr>
+            <w:r>
+              <w:rPr>
+                <w:rFonts w:ascii="Times New Roman" w:hAnsi="Times New Roman" w:cs="Times New Roman"/>
+                <w:b/>
+              </w:rPr>
+              <w:t>32.2</w:t>
+            </w:r>
+          </w:p>
+        </w:tc>
+        <w:tc>
+          <w:tcPr>
+            <w:tcW w:w="930" w:type="dxa"/>
+            <w:shd w:val="clear" w:color="auto" w:fill="auto"/>
+            <w:tcMar>
+              <w:top w:w="100" w:type="dxa"/>
+              <w:left w:w="100" w:type="dxa"/>
+              <w:bottom w:w="100" w:type="dxa"/>
+              <w:right w:w="100" w:type="dxa"/>
+            </w:tcMar>
+          </w:tcPr>
+          <w:p>
+            <w:pPr>
+              <w:widowControl w:val="0"/>
+              <w:spacing w:line="240" w:lineRule="auto"/>
+              <w:rPr>
+                <w:rFonts w:ascii="Times New Roman" w:hAnsi="Times New Roman" w:cs="Times New Roman"/>
+                <w:b/>
+              </w:rPr>
+            </w:pPr>
+            <w:r>
+              <w:rPr>
+                <w:rFonts w:ascii="Times New Roman" w:hAnsi="Times New Roman" w:cs="Times New Roman"/>
+                <w:b/>
+              </w:rPr>
+              <w:t>31.2</w:t>
+            </w:r>
+          </w:p>
+        </w:tc>
+      </w:tr>
+      <w:bookmarkEnd w:id="0"/>
+    </w:tbl>
+    <w:p>
+      <w:pPr>
+        <w:rPr>
+          <w:rFonts w:ascii="Times New Roman" w:hAnsi="Times New Roman" w:cs="Times New Roman"/>
+        </w:rPr>
+      </w:pPr>
+    </w:p>
+    <w:tbl>
+      <w:tblPr>
+        <w:tblStyle w:val="TableGrid"/>
+        <w:tblW w:w="0" w:type="auto"/>
+        <w:tblLook w:val="04A0" w:firstRow="1" w:lastRow="0" w:firstColumn="1" w:lastColumn="0" w:noHBand="0" w:noVBand="1"/>
+      </w:tblPr>
+      <w:tblGrid>
+        <w:gridCol w:w="4675"/>
+        <w:gridCol w:w="4675"/>
+      </w:tblGrid>
+      <w:tr>
+        <w:tc>
+          <w:tcPr>
+            <w:tcW w:w="4675" w:type="dxa"/>
+          </w:tcPr>
+          <w:p>
+            <w:pPr>
+              <w:rPr>
+                <w:rFonts w:ascii="Times New Roman" w:hAnsi="Times New Roman" w:cs="Times New Roman"/>
+                <w:b/>
+              </w:rPr>
+            </w:pPr>
+            <w:bookmarkStart w:id="1" w:name="_Hlk21372819"/>
+            <w:r>
+              <w:rPr>
+                <w:rFonts w:ascii="Times New Roman" w:hAnsi="Times New Roman" w:cs="Times New Roman"/>
+                <w:b/>
+              </w:rPr>
+              <w:t>Query word</w:t>
+            </w:r>
+          </w:p>
+        </w:tc>
+        <w:tc>
+          <w:tcPr>
+            <w:tcW w:w="4675" w:type="dxa"/>
+          </w:tcPr>
+          <w:p>
+            <w:pPr>
+              <w:rPr>
+                <w:rFonts w:ascii="Times New Roman" w:hAnsi="Times New Roman" w:cs="Times New Roman"/>
+                <w:b/>
+              </w:rPr>
+            </w:pPr>
+            <w:r>
+              <w:rPr>
+                <w:rFonts w:ascii="Times New Roman" w:hAnsi="Times New Roman" w:cs="Times New Roman"/>
+                <w:b/>
+              </w:rPr>
+              <w:t>Cross Entropy</w:t>
+            </w:r>
+            <w:r>
+              <w:rPr>
+                <w:rFonts w:ascii="Times New Roman" w:hAnsi="Times New Roman" w:cs="Times New Roman"/>
+                <w:b/>
+              </w:rPr>
+              <w:t xml:space="preserve"> Top 20 nearest words (excluding self)</w:t>
+            </w:r>
+          </w:p>
+        </w:tc>
+      </w:tr>
+      <w:tr>
+        <w:tc>
+          <w:tcPr>
+            <w:tcW w:w="4675" w:type="dxa"/>
+          </w:tcPr>
+          <w:p>
+            <w:pPr>
+              <w:rPr>
+                <w:rFonts w:ascii="Times New Roman" w:hAnsi="Times New Roman" w:cs="Times New Roman"/>
+              </w:rPr>
+            </w:pPr>
+            <w:r>
+              <w:rPr>
+                <w:rFonts w:ascii="Times New Roman" w:hAnsi="Times New Roman" w:cs="Times New Roman"/>
+              </w:rPr>
+              <w:t>first</w:t>
+            </w:r>
+          </w:p>
+        </w:tc>
+        <w:tc>
+          <w:tcPr>
+            <w:tcW w:w="4675" w:type="dxa"/>
+          </w:tcPr>
+          <w:p>
+            <w:pPr>
+              <w:rPr>
+                <w:rFonts w:ascii="Times New Roman" w:hAnsi="Times New Roman" w:cs="Times New Roman"/>
+              </w:rPr>
+            </w:pPr>
+            <w:r>
+              <w:rPr>
+                <w:rFonts w:ascii="Times New Roman" w:hAnsi="Times New Roman" w:cs="Times New Roman"/>
+                <w:b/>
+              </w:rPr>
+              <w:t>most</w:t>
+            </w:r>
+            <w:r>
+              <w:rPr>
+                <w:rFonts w:ascii="Times New Roman" w:hAnsi="Times New Roman" w:cs="Times New Roman"/>
+              </w:rPr>
+              <w:t xml:space="preserve">, same, an, spit, a, </w:t>
+            </w:r>
+            <w:r>
+              <w:rPr>
+                <w:rFonts w:ascii="Times New Roman" w:hAnsi="Times New Roman" w:cs="Times New Roman"/>
+                <w:b/>
+              </w:rPr>
+              <w:t>second</w:t>
+            </w:r>
+            <w:r>
+              <w:rPr>
+                <w:rFonts w:ascii="Times New Roman" w:hAnsi="Times New Roman" w:cs="Times New Roman"/>
+              </w:rPr>
+              <w:t xml:space="preserve">, metallic, microphone, neuropathologist, attendant, fingernail, </w:t>
+            </w:r>
+            <w:r>
+              <w:rPr>
+                <w:rFonts w:ascii="Times New Roman" w:hAnsi="Times New Roman" w:cs="Times New Roman"/>
+                <w:b/>
+              </w:rPr>
+              <w:t>last</w:t>
+            </w:r>
+            <w:r>
+              <w:rPr>
+                <w:rFonts w:ascii="Times New Roman" w:hAnsi="Times New Roman" w:cs="Times New Roman"/>
+              </w:rPr>
+              <w:t xml:space="preserve">, veered, federalist, vacate, </w:t>
+            </w:r>
+            <w:proofErr w:type="spellStart"/>
+            <w:r>
+              <w:rPr>
+                <w:rFonts w:ascii="Times New Roman" w:hAnsi="Times New Roman" w:cs="Times New Roman"/>
+              </w:rPr>
+              <w:t>paixhans</w:t>
+            </w:r>
+            <w:proofErr w:type="spellEnd"/>
+            <w:r>
+              <w:rPr>
+                <w:rFonts w:ascii="Times New Roman" w:hAnsi="Times New Roman" w:cs="Times New Roman"/>
+              </w:rPr>
+              <w:t xml:space="preserve">, </w:t>
+            </w:r>
+            <w:proofErr w:type="spellStart"/>
+            <w:r>
+              <w:rPr>
+                <w:rFonts w:ascii="Times New Roman" w:hAnsi="Times New Roman" w:cs="Times New Roman"/>
+              </w:rPr>
+              <w:t>zora</w:t>
+            </w:r>
+            <w:proofErr w:type="spellEnd"/>
+            <w:r>
+              <w:rPr>
+                <w:rFonts w:ascii="Times New Roman" w:hAnsi="Times New Roman" w:cs="Times New Roman"/>
+              </w:rPr>
+              <w:t xml:space="preserve">, next, </w:t>
+            </w:r>
+            <w:proofErr w:type="spellStart"/>
+            <w:r>
+              <w:rPr>
+                <w:rFonts w:ascii="Times New Roman" w:hAnsi="Times New Roman" w:cs="Times New Roman"/>
+              </w:rPr>
+              <w:t>hopewell</w:t>
+            </w:r>
+            <w:proofErr w:type="spellEnd"/>
+            <w:r>
+              <w:rPr>
+                <w:rFonts w:ascii="Times New Roman" w:hAnsi="Times New Roman" w:cs="Times New Roman"/>
+              </w:rPr>
+              <w:t>, regulatory</w:t>
+            </w:r>
+          </w:p>
+        </w:tc>
+      </w:tr>
+      <w:tr>
+        <w:tc>
+          <w:tcPr>
+            <w:tcW w:w="4675" w:type="dxa"/>
+          </w:tcPr>
+          <w:p>
+            <w:pPr>
+              <w:rPr>
+                <w:rFonts w:ascii="Times New Roman" w:hAnsi="Times New Roman" w:cs="Times New Roman"/>
+              </w:rPr>
+            </w:pPr>
+            <w:proofErr w:type="spellStart"/>
+            <w:r>
+              <w:rPr>
+                <w:rFonts w:ascii="Times New Roman" w:hAnsi="Times New Roman" w:cs="Times New Roman"/>
+              </w:rPr>
+              <w:t>american</w:t>
+            </w:r>
+            <w:proofErr w:type="spellEnd"/>
+          </w:p>
+        </w:tc>
+        <w:tc>
+          <w:tcPr>
+            <w:tcW w:w="4675" w:type="dxa"/>
+          </w:tcPr>
+          <w:p>
+            <w:pPr>
+              <w:rPr>
+                <w:rFonts w:ascii="Times New Roman" w:hAnsi="Times New Roman" w:cs="Times New Roman"/>
+              </w:rPr>
+            </w:pPr>
+            <w:proofErr w:type="spellStart"/>
+            <w:r>
+              <w:rPr>
+                <w:rFonts w:ascii="Times New Roman" w:hAnsi="Times New Roman" w:cs="Times New Roman"/>
+                <w:b/>
+              </w:rPr>
+              <w:t>french</w:t>
+            </w:r>
+            <w:proofErr w:type="spellEnd"/>
+            <w:r>
+              <w:rPr>
+                <w:rFonts w:ascii="Times New Roman" w:hAnsi="Times New Roman" w:cs="Times New Roman"/>
+              </w:rPr>
+              <w:t xml:space="preserve">, </w:t>
+            </w:r>
+            <w:proofErr w:type="spellStart"/>
+            <w:r>
+              <w:rPr>
+                <w:rFonts w:ascii="Times New Roman" w:hAnsi="Times New Roman" w:cs="Times New Roman"/>
+                <w:b/>
+              </w:rPr>
+              <w:t>english</w:t>
+            </w:r>
+            <w:proofErr w:type="spellEnd"/>
+            <w:r>
+              <w:rPr>
+                <w:rFonts w:ascii="Times New Roman" w:hAnsi="Times New Roman" w:cs="Times New Roman"/>
+              </w:rPr>
+              <w:t xml:space="preserve">, </w:t>
+            </w:r>
+            <w:proofErr w:type="spellStart"/>
+            <w:r>
+              <w:rPr>
+                <w:rFonts w:ascii="Times New Roman" w:hAnsi="Times New Roman" w:cs="Times New Roman"/>
+              </w:rPr>
+              <w:t>maharaj</w:t>
+            </w:r>
+            <w:proofErr w:type="spellEnd"/>
+            <w:r>
+              <w:rPr>
+                <w:rFonts w:ascii="Times New Roman" w:hAnsi="Times New Roman" w:cs="Times New Roman"/>
+              </w:rPr>
+              <w:t xml:space="preserve">, </w:t>
+            </w:r>
+            <w:proofErr w:type="spellStart"/>
+            <w:r>
+              <w:rPr>
+                <w:rFonts w:ascii="Times New Roman" w:hAnsi="Times New Roman" w:cs="Times New Roman"/>
+                <w:b/>
+              </w:rPr>
+              <w:t>hollander</w:t>
+            </w:r>
+            <w:proofErr w:type="spellEnd"/>
+            <w:r>
+              <w:rPr>
+                <w:rFonts w:ascii="Times New Roman" w:hAnsi="Times New Roman" w:cs="Times New Roman"/>
+              </w:rPr>
+              <w:t xml:space="preserve">, focal, </w:t>
+            </w:r>
+            <w:proofErr w:type="spellStart"/>
+            <w:r>
+              <w:rPr>
+                <w:rFonts w:ascii="Times New Roman" w:hAnsi="Times New Roman" w:cs="Times New Roman"/>
+              </w:rPr>
+              <w:t>montanari</w:t>
+            </w:r>
+            <w:proofErr w:type="spellEnd"/>
+            <w:r>
+              <w:rPr>
+                <w:rFonts w:ascii="Times New Roman" w:hAnsi="Times New Roman" w:cs="Times New Roman"/>
+              </w:rPr>
+              <w:t xml:space="preserve">, </w:t>
+            </w:r>
+            <w:proofErr w:type="spellStart"/>
+            <w:r>
+              <w:rPr>
+                <w:rFonts w:ascii="Times New Roman" w:hAnsi="Times New Roman" w:cs="Times New Roman"/>
+                <w:b/>
+              </w:rPr>
+              <w:t>british</w:t>
+            </w:r>
+            <w:proofErr w:type="spellEnd"/>
+            <w:r>
+              <w:rPr>
+                <w:rFonts w:ascii="Times New Roman" w:hAnsi="Times New Roman" w:cs="Times New Roman"/>
+              </w:rPr>
+              <w:t xml:space="preserve">, concatenation, bocce, cheaper, </w:t>
+            </w:r>
+            <w:proofErr w:type="spellStart"/>
+            <w:r>
+              <w:rPr>
+                <w:rFonts w:ascii="Times New Roman" w:hAnsi="Times New Roman" w:cs="Times New Roman"/>
+              </w:rPr>
+              <w:t>ecusa</w:t>
+            </w:r>
+            <w:proofErr w:type="spellEnd"/>
+            <w:r>
+              <w:rPr>
+                <w:rFonts w:ascii="Times New Roman" w:hAnsi="Times New Roman" w:cs="Times New Roman"/>
+              </w:rPr>
+              <w:t xml:space="preserve">, </w:t>
+            </w:r>
+            <w:proofErr w:type="spellStart"/>
+            <w:r>
+              <w:rPr>
+                <w:rFonts w:ascii="Times New Roman" w:hAnsi="Times New Roman" w:cs="Times New Roman"/>
+              </w:rPr>
+              <w:t>berlinguer</w:t>
+            </w:r>
+            <w:proofErr w:type="spellEnd"/>
+            <w:r>
+              <w:rPr>
+                <w:rFonts w:ascii="Times New Roman" w:hAnsi="Times New Roman" w:cs="Times New Roman"/>
+              </w:rPr>
+              <w:t xml:space="preserve">, forking, atomists, </w:t>
+            </w:r>
+            <w:proofErr w:type="spellStart"/>
+            <w:r>
+              <w:rPr>
+                <w:rFonts w:ascii="Times New Roman" w:hAnsi="Times New Roman" w:cs="Times New Roman"/>
+                <w:b/>
+              </w:rPr>
+              <w:t>australian</w:t>
+            </w:r>
+            <w:proofErr w:type="spellEnd"/>
+            <w:r>
+              <w:rPr>
+                <w:rFonts w:ascii="Times New Roman" w:hAnsi="Times New Roman" w:cs="Times New Roman"/>
+              </w:rPr>
+              <w:t xml:space="preserve">, monogamous, basket, infractions, </w:t>
+            </w:r>
+            <w:proofErr w:type="spellStart"/>
+            <w:r>
+              <w:rPr>
+                <w:rFonts w:ascii="Times New Roman" w:hAnsi="Times New Roman" w:cs="Times New Roman"/>
+              </w:rPr>
+              <w:t>musaf</w:t>
+            </w:r>
+            <w:proofErr w:type="spellEnd"/>
+            <w:r>
+              <w:rPr>
+                <w:rFonts w:ascii="Times New Roman" w:hAnsi="Times New Roman" w:cs="Times New Roman"/>
+              </w:rPr>
+              <w:t xml:space="preserve">, </w:t>
+            </w:r>
+            <w:proofErr w:type="spellStart"/>
+            <w:r>
+              <w:rPr>
+                <w:rFonts w:ascii="Times New Roman" w:hAnsi="Times New Roman" w:cs="Times New Roman"/>
+              </w:rPr>
+              <w:t>mathrm</w:t>
+            </w:r>
+            <w:proofErr w:type="spellEnd"/>
+          </w:p>
+        </w:tc>
+      </w:tr>
+      <w:tr>
+        <w:tc>
+          <w:tcPr>
+            <w:tcW w:w="4675" w:type="dxa"/>
+          </w:tcPr>
+          <w:p>
+            <w:pPr>
+              <w:rPr>
+                <w:rFonts w:ascii="Times New Roman" w:hAnsi="Times New Roman" w:cs="Times New Roman"/>
+              </w:rPr>
+            </w:pPr>
+            <w:r>
+              <w:rPr>
+                <w:rFonts w:ascii="Times New Roman" w:hAnsi="Times New Roman" w:cs="Times New Roman"/>
+              </w:rPr>
+              <w:t>would</w:t>
+            </w:r>
+          </w:p>
+        </w:tc>
+        <w:tc>
+          <w:tcPr>
+            <w:tcW w:w="4675" w:type="dxa"/>
+          </w:tcPr>
+          <w:p>
+            <w:pPr>
+              <w:rPr>
+                <w:rFonts w:ascii="Times New Roman" w:hAnsi="Times New Roman" w:cs="Times New Roman"/>
+              </w:rPr>
+            </w:pPr>
+            <w:r>
+              <w:rPr>
+                <w:rFonts w:ascii="Times New Roman" w:hAnsi="Times New Roman" w:cs="Times New Roman"/>
+                <w:b/>
+              </w:rPr>
+              <w:t>will</w:t>
+            </w:r>
+            <w:r>
+              <w:rPr>
+                <w:rFonts w:ascii="Times New Roman" w:hAnsi="Times New Roman" w:cs="Times New Roman"/>
+              </w:rPr>
+              <w:t xml:space="preserve">, </w:t>
+            </w:r>
+            <w:r>
+              <w:rPr>
+                <w:rFonts w:ascii="Times New Roman" w:hAnsi="Times New Roman" w:cs="Times New Roman"/>
+                <w:b/>
+              </w:rPr>
+              <w:t>may</w:t>
+            </w:r>
+            <w:r>
+              <w:rPr>
+                <w:rFonts w:ascii="Times New Roman" w:hAnsi="Times New Roman" w:cs="Times New Roman"/>
+              </w:rPr>
+              <w:t xml:space="preserve">, </w:t>
+            </w:r>
+            <w:r>
+              <w:rPr>
+                <w:rFonts w:ascii="Times New Roman" w:hAnsi="Times New Roman" w:cs="Times New Roman"/>
+                <w:b/>
+              </w:rPr>
+              <w:t>can</w:t>
+            </w:r>
+            <w:r>
+              <w:rPr>
+                <w:rFonts w:ascii="Times New Roman" w:hAnsi="Times New Roman" w:cs="Times New Roman"/>
+              </w:rPr>
+              <w:t xml:space="preserve">, </w:t>
+            </w:r>
+            <w:r>
+              <w:rPr>
+                <w:rFonts w:ascii="Times New Roman" w:hAnsi="Times New Roman" w:cs="Times New Roman"/>
+                <w:b/>
+              </w:rPr>
+              <w:t>could</w:t>
+            </w:r>
+            <w:r>
+              <w:rPr>
+                <w:rFonts w:ascii="Times New Roman" w:hAnsi="Times New Roman" w:cs="Times New Roman"/>
+              </w:rPr>
+              <w:t xml:space="preserve">, </w:t>
+            </w:r>
+            <w:r>
+              <w:rPr>
+                <w:rFonts w:ascii="Times New Roman" w:hAnsi="Times New Roman" w:cs="Times New Roman"/>
+                <w:b/>
+              </w:rPr>
+              <w:t>had</w:t>
+            </w:r>
+            <w:r>
+              <w:rPr>
+                <w:rFonts w:ascii="Times New Roman" w:hAnsi="Times New Roman" w:cs="Times New Roman"/>
+              </w:rPr>
+              <w:t xml:space="preserve">, </w:t>
+            </w:r>
+            <w:r>
+              <w:rPr>
+                <w:rFonts w:ascii="Times New Roman" w:hAnsi="Times New Roman" w:cs="Times New Roman"/>
+                <w:b/>
+              </w:rPr>
+              <w:t>was</w:t>
+            </w:r>
+            <w:r>
+              <w:rPr>
+                <w:rFonts w:ascii="Times New Roman" w:hAnsi="Times New Roman" w:cs="Times New Roman"/>
+              </w:rPr>
+              <w:t xml:space="preserve">, </w:t>
+            </w:r>
+            <w:r>
+              <w:rPr>
+                <w:rFonts w:ascii="Times New Roman" w:hAnsi="Times New Roman" w:cs="Times New Roman"/>
+                <w:b/>
+              </w:rPr>
+              <w:t>did</w:t>
+            </w:r>
+            <w:r>
+              <w:rPr>
+                <w:rFonts w:ascii="Times New Roman" w:hAnsi="Times New Roman" w:cs="Times New Roman"/>
+              </w:rPr>
+              <w:t>, were, is, does</w:t>
+            </w:r>
+            <w:proofErr w:type="gramStart"/>
+            <w:r>
+              <w:rPr>
+                <w:rFonts w:ascii="Times New Roman" w:hAnsi="Times New Roman" w:cs="Times New Roman"/>
+              </w:rPr>
+              <w:t>, ,</w:t>
+            </w:r>
+            <w:proofErr w:type="gramEnd"/>
             <w:r>
               <w:rPr>
                 <w:rFonts w:ascii="Times New Roman" w:hAnsi="Times New Roman" w:cs="Times New Roman"/>
               </w:rPr>
               <w:t xml:space="preserve"> </w:t>
             </w:r>
+            <w:r>
+              <w:rPr>
+                <w:rFonts w:ascii="Times New Roman" w:hAnsi="Times New Roman" w:cs="Times New Roman"/>
+                <w:b/>
+              </w:rPr>
+              <w:t>should</w:t>
+            </w:r>
+            <w:r>
+              <w:rPr>
+                <w:rFonts w:ascii="Times New Roman" w:hAnsi="Times New Roman" w:cs="Times New Roman"/>
+              </w:rPr>
+              <w:t xml:space="preserve"> </w:t>
+            </w:r>
+            <w:r>
+              <w:rPr>
+                <w:rFonts w:ascii="Times New Roman" w:hAnsi="Times New Roman" w:cs="Times New Roman"/>
+              </w:rPr>
+              <w:t xml:space="preserve">must, might, has, are, agitator, </w:t>
+            </w:r>
             <w:proofErr w:type="spellStart"/>
             <w:r>
               <w:rPr>
                 <w:rFonts w:ascii="Times New Roman" w:hAnsi="Times New Roman" w:cs="Times New Roman"/>
               </w:rPr>
-              <w:t>num_skips</w:t>
+              <w:t>pele</w:t>
             </w:r>
             <w:proofErr w:type="spellEnd"/>
             <w:r>
               <w:rPr>
                 <w:rFonts w:ascii="Times New Roman" w:hAnsi="Times New Roman" w:cs="Times New Roman"/>
               </w:rPr>
-              <w:t>=</w:t>
-            </w:r>
-            <w:r>
-              <w:rPr>
-                <w:rFonts w:ascii="Times New Roman" w:hAnsi="Times New Roman" w:cs="Times New Roman"/>
-              </w:rPr>
-              <w:t>8</w:t>
-            </w:r>
-            <w:r>
-              <w:rPr>
-                <w:rFonts w:ascii="Times New Roman" w:hAnsi="Times New Roman" w:cs="Times New Roman"/>
-              </w:rPr>
-              <w:t xml:space="preserve"> </w:t>
+              <w:t xml:space="preserve">, </w:t>
             </w:r>
             <w:proofErr w:type="spellStart"/>
             <w:r>
               <w:rPr>
                 <w:rFonts w:ascii="Times New Roman" w:hAnsi="Times New Roman" w:cs="Times New Roman"/>
               </w:rPr>
-              <w:t>num_sampled</w:t>
+              <w:t>garr</w:t>
             </w:r>
             <w:proofErr w:type="spellEnd"/>
             <w:r>
               <w:rPr>
                 <w:rFonts w:ascii="Times New Roman" w:hAnsi="Times New Roman" w:cs="Times New Roman"/>
               </w:rPr>
-              <w:t xml:space="preserve">=64 </w:t>
-            </w:r>
-            <w:proofErr w:type="spellStart"/>
-            <w:r>
-              <w:rPr>
-                <w:rFonts w:ascii="Times New Roman" w:hAnsi="Times New Roman" w:cs="Times New Roman"/>
-              </w:rPr>
-              <w:t>max_num_steps</w:t>
-            </w:r>
-            <w:proofErr w:type="spellEnd"/>
-            <w:r>
-              <w:rPr>
-                <w:rFonts w:ascii="Times New Roman" w:hAnsi="Times New Roman" w:cs="Times New Roman"/>
-              </w:rPr>
-              <w:t>=</w:t>
-            </w:r>
-            <w:r>
-              <w:rPr>
-                <w:rFonts w:ascii="Times New Roman" w:hAnsi="Times New Roman" w:cs="Times New Roman"/>
-              </w:rPr>
-              <w:t>10000</w:t>
-            </w:r>
-            <w:r>
-              <w:rPr>
-                <w:rFonts w:ascii="Times New Roman" w:hAnsi="Times New Roman" w:cs="Times New Roman"/>
-              </w:rPr>
-              <w:t xml:space="preserve"> </w:t>
-            </w:r>
-            <w:proofErr w:type="spellStart"/>
-            <w:r>
-              <w:rPr>
-                <w:rFonts w:ascii="Times New Roman" w:hAnsi="Times New Roman" w:cs="Times New Roman"/>
-              </w:rPr>
-              <w:t>learning_rate</w:t>
-            </w:r>
-            <w:proofErr w:type="spellEnd"/>
-            <w:r>
-              <w:rPr>
-                <w:rFonts w:ascii="Times New Roman" w:hAnsi="Times New Roman" w:cs="Times New Roman"/>
-              </w:rPr>
-              <w:t>=</w:t>
-            </w:r>
-            <w:r>
-              <w:rPr>
-                <w:rFonts w:ascii="Times New Roman" w:hAnsi="Times New Roman" w:cs="Times New Roman"/>
-              </w:rPr>
-              <w:t xml:space="preserve">1.0, </w:t>
-            </w:r>
-            <w:proofErr w:type="spellStart"/>
-            <w:r>
-              <w:rPr>
-                <w:rFonts w:ascii="Times New Roman" w:hAnsi="Times New Roman" w:cs="Times New Roman"/>
-                <w:b/>
-              </w:rPr>
-              <w:t>embedding_size</w:t>
-            </w:r>
-            <w:proofErr w:type="spellEnd"/>
-            <w:r>
-              <w:rPr>
-                <w:rFonts w:ascii="Times New Roman" w:hAnsi="Times New Roman" w:cs="Times New Roman"/>
-                <w:b/>
-              </w:rPr>
-              <w:t>=256</w:t>
-            </w:r>
-          </w:p>
-        </w:tc>
-        <w:tc>
-          <w:tcPr>
-            <w:tcW w:w="780" w:type="dxa"/>
-            <w:shd w:val="clear" w:color="auto" w:fill="auto"/>
-            <w:tcMar>
-              <w:top w:w="100" w:type="dxa"/>
-              <w:left w:w="100" w:type="dxa"/>
-              <w:bottom w:w="100" w:type="dxa"/>
-              <w:right w:w="100" w:type="dxa"/>
-            </w:tcMar>
-          </w:tcPr>
-          <w:p>
-            <w:pPr>
-              <w:widowControl w:val="0"/>
-              <w:spacing w:line="240" w:lineRule="auto"/>
-              <w:rPr>
-                <w:rFonts w:ascii="Times New Roman" w:hAnsi="Times New Roman" w:cs="Times New Roman"/>
-              </w:rPr>
-            </w:pPr>
-            <w:r>
-              <w:rPr>
-                <w:rFonts w:ascii="Times New Roman" w:hAnsi="Times New Roman" w:cs="Times New Roman"/>
-              </w:rPr>
-              <w:t>30</w:t>
-            </w:r>
-            <w:r>
-              <w:rPr>
-                <w:rFonts w:ascii="Times New Roman" w:hAnsi="Times New Roman" w:cs="Times New Roman"/>
-              </w:rPr>
-              <w:t>.</w:t>
-            </w:r>
-            <w:r>
-              <w:rPr>
-                <w:rFonts w:ascii="Times New Roman" w:hAnsi="Times New Roman" w:cs="Times New Roman"/>
-              </w:rPr>
-              <w:t>4</w:t>
-            </w:r>
-          </w:p>
-        </w:tc>
-        <w:tc>
-          <w:tcPr>
-            <w:tcW w:w="765" w:type="dxa"/>
-            <w:shd w:val="clear" w:color="auto" w:fill="auto"/>
-            <w:tcMar>
-              <w:top w:w="100" w:type="dxa"/>
-              <w:left w:w="100" w:type="dxa"/>
-              <w:bottom w:w="100" w:type="dxa"/>
-              <w:right w:w="100" w:type="dxa"/>
-            </w:tcMar>
-          </w:tcPr>
-          <w:p>
-            <w:pPr>
-              <w:widowControl w:val="0"/>
-              <w:spacing w:line="480" w:lineRule="auto"/>
-              <w:rPr>
-                <w:rFonts w:ascii="Times New Roman" w:hAnsi="Times New Roman" w:cs="Times New Roman"/>
-              </w:rPr>
-            </w:pPr>
-            <w:r>
-              <w:rPr>
-                <w:rFonts w:ascii="Times New Roman" w:hAnsi="Times New Roman" w:cs="Times New Roman"/>
-              </w:rPr>
-              <w:t>31.3</w:t>
-            </w:r>
-          </w:p>
-        </w:tc>
-        <w:tc>
-          <w:tcPr>
-            <w:tcW w:w="930" w:type="dxa"/>
-            <w:shd w:val="clear" w:color="auto" w:fill="auto"/>
-            <w:tcMar>
-              <w:top w:w="100" w:type="dxa"/>
-              <w:left w:w="100" w:type="dxa"/>
-              <w:bottom w:w="100" w:type="dxa"/>
-              <w:right w:w="100" w:type="dxa"/>
-            </w:tcMar>
-          </w:tcPr>
-          <w:p>
-            <w:pPr>
-              <w:widowControl w:val="0"/>
-              <w:spacing w:line="240" w:lineRule="auto"/>
-              <w:rPr>
-                <w:rFonts w:ascii="Times New Roman" w:hAnsi="Times New Roman" w:cs="Times New Roman"/>
-              </w:rPr>
-            </w:pPr>
-            <w:r>
-              <w:rPr>
-                <w:rFonts w:ascii="Times New Roman" w:hAnsi="Times New Roman" w:cs="Times New Roman"/>
-              </w:rPr>
-              <w:t>30.9</w:t>
+              <w:t>, communicator, unbuilt</w:t>
             </w:r>
           </w:p>
         </w:tc>
       </w:tr>
+      <w:bookmarkEnd w:id="1"/>
     </w:tbl>
     <w:p>
       <w:pPr>
@@ -4639,6 +6403,7 @@
           <w:b/>
         </w:rPr>
       </w:pPr>
+      <w:bookmarkStart w:id="2" w:name="_Hlk21375308"/>
       <w:r>
         <w:rPr>
           <w:rFonts w:ascii="Times New Roman" w:hAnsi="Times New Roman" w:cs="Times New Roman"/>
@@ -4689,6 +6454,7 @@
         <w:t>%</w:t>
       </w:r>
     </w:p>
+    <w:bookmarkEnd w:id="2"/>
     <w:p>
       <w:pPr>
         <w:rPr>
@@ -4819,6 +6585,7 @@
                 <w:b/>
               </w:rPr>
             </w:pPr>
+            <w:bookmarkStart w:id="3" w:name="_Hlk21376027"/>
             <w:r>
               <w:rPr>
                 <w:rFonts w:ascii="Times New Roman" w:hAnsi="Times New Roman" w:cs="Times New Roman"/>
@@ -6118,8 +7885,6 @@
               </w:rPr>
               <w:t xml:space="preserve"> for large data-sets)</w:t>
             </w:r>
-            <w:bookmarkStart w:id="0" w:name="_GoBack"/>
-            <w:bookmarkEnd w:id="0"/>
           </w:p>
         </w:tc>
         <w:tc>
@@ -6609,6 +8374,247 @@
           </w:p>
         </w:tc>
       </w:tr>
+      <w:tr>
+        <w:tc>
+          <w:tcPr>
+            <w:tcW w:w="1905" w:type="dxa"/>
+            <w:shd w:val="clear" w:color="auto" w:fill="auto"/>
+            <w:tcMar>
+              <w:top w:w="100" w:type="dxa"/>
+              <w:left w:w="100" w:type="dxa"/>
+              <w:bottom w:w="100" w:type="dxa"/>
+              <w:right w:w="100" w:type="dxa"/>
+            </w:tcMar>
+          </w:tcPr>
+          <w:p>
+            <w:pPr>
+              <w:rPr>
+                <w:rFonts w:ascii="Times New Roman" w:hAnsi="Times New Roman" w:cs="Times New Roman"/>
+              </w:rPr>
+            </w:pPr>
+            <w:r>
+              <w:rPr>
+                <w:rFonts w:ascii="Times New Roman" w:hAnsi="Times New Roman" w:cs="Times New Roman"/>
+              </w:rPr>
+              <w:t>NCE best model</w:t>
+            </w:r>
+          </w:p>
+        </w:tc>
+        <w:tc>
+          <w:tcPr>
+            <w:tcW w:w="4980" w:type="dxa"/>
+            <w:shd w:val="clear" w:color="auto" w:fill="auto"/>
+            <w:tcMar>
+              <w:top w:w="100" w:type="dxa"/>
+              <w:left w:w="100" w:type="dxa"/>
+              <w:bottom w:w="100" w:type="dxa"/>
+              <w:right w:w="100" w:type="dxa"/>
+            </w:tcMar>
+          </w:tcPr>
+          <w:p>
+            <w:pPr>
+              <w:widowControl w:val="0"/>
+              <w:spacing w:line="240" w:lineRule="auto"/>
+              <w:jc w:val="both"/>
+              <w:rPr>
+                <w:rFonts w:ascii="Times New Roman" w:hAnsi="Times New Roman" w:cs="Times New Roman"/>
+              </w:rPr>
+            </w:pPr>
+            <w:proofErr w:type="spellStart"/>
+            <w:r>
+              <w:rPr>
+                <w:rFonts w:ascii="Times New Roman" w:hAnsi="Times New Roman" w:cs="Times New Roman"/>
+              </w:rPr>
+              <w:t>batch_size</w:t>
+            </w:r>
+            <w:proofErr w:type="spellEnd"/>
+            <w:r>
+              <w:rPr>
+                <w:rFonts w:ascii="Times New Roman" w:hAnsi="Times New Roman" w:cs="Times New Roman"/>
+              </w:rPr>
+              <w:t xml:space="preserve"> = 128 </w:t>
+            </w:r>
+            <w:proofErr w:type="spellStart"/>
+            <w:r>
+              <w:rPr>
+                <w:rFonts w:ascii="Times New Roman" w:hAnsi="Times New Roman" w:cs="Times New Roman"/>
+              </w:rPr>
+              <w:t>skip_window</w:t>
+            </w:r>
+            <w:proofErr w:type="spellEnd"/>
+            <w:r>
+              <w:rPr>
+                <w:rFonts w:ascii="Times New Roman" w:hAnsi="Times New Roman" w:cs="Times New Roman"/>
+              </w:rPr>
+              <w:t xml:space="preserve"> = 8</w:t>
+            </w:r>
+          </w:p>
+          <w:p>
+            <w:pPr>
+              <w:widowControl w:val="0"/>
+              <w:spacing w:line="240" w:lineRule="auto"/>
+              <w:jc w:val="both"/>
+              <w:rPr>
+                <w:rFonts w:ascii="Times New Roman" w:hAnsi="Times New Roman" w:cs="Times New Roman"/>
+              </w:rPr>
+            </w:pPr>
+            <w:proofErr w:type="spellStart"/>
+            <w:r>
+              <w:rPr>
+                <w:rFonts w:ascii="Times New Roman" w:hAnsi="Times New Roman" w:cs="Times New Roman"/>
+              </w:rPr>
+              <w:t>num_skips</w:t>
+            </w:r>
+            <w:proofErr w:type="spellEnd"/>
+            <w:r>
+              <w:rPr>
+                <w:rFonts w:ascii="Times New Roman" w:hAnsi="Times New Roman" w:cs="Times New Roman"/>
+              </w:rPr>
+              <w:t xml:space="preserve"> = 16 </w:t>
+            </w:r>
+            <w:proofErr w:type="spellStart"/>
+            <w:r>
+              <w:rPr>
+                <w:rFonts w:ascii="Times New Roman" w:hAnsi="Times New Roman" w:cs="Times New Roman"/>
+              </w:rPr>
+              <w:t>num_sampled</w:t>
+            </w:r>
+            <w:proofErr w:type="spellEnd"/>
+            <w:r>
+              <w:rPr>
+                <w:rFonts w:ascii="Times New Roman" w:hAnsi="Times New Roman" w:cs="Times New Roman"/>
+              </w:rPr>
+              <w:t xml:space="preserve"> = 8</w:t>
+            </w:r>
+          </w:p>
+          <w:p>
+            <w:pPr>
+              <w:widowControl w:val="0"/>
+              <w:spacing w:line="240" w:lineRule="auto"/>
+              <w:jc w:val="both"/>
+              <w:rPr>
+                <w:rFonts w:ascii="Times New Roman" w:hAnsi="Times New Roman" w:cs="Times New Roman"/>
+              </w:rPr>
+            </w:pPr>
+            <w:proofErr w:type="spellStart"/>
+            <w:r>
+              <w:rPr>
+                <w:rFonts w:ascii="Times New Roman" w:hAnsi="Times New Roman" w:cs="Times New Roman"/>
+              </w:rPr>
+              <w:t>max_num_steps</w:t>
+            </w:r>
+            <w:proofErr w:type="spellEnd"/>
+            <w:r>
+              <w:rPr>
+                <w:rFonts w:ascii="Times New Roman" w:hAnsi="Times New Roman" w:cs="Times New Roman"/>
+              </w:rPr>
+              <w:t xml:space="preserve"> = 200001 </w:t>
+            </w:r>
+            <w:proofErr w:type="spellStart"/>
+            <w:r>
+              <w:rPr>
+                <w:rFonts w:ascii="Times New Roman" w:hAnsi="Times New Roman" w:cs="Times New Roman"/>
+              </w:rPr>
+              <w:t>learning_rate</w:t>
+            </w:r>
+            <w:proofErr w:type="spellEnd"/>
+            <w:r>
+              <w:rPr>
+                <w:rFonts w:ascii="Times New Roman" w:hAnsi="Times New Roman" w:cs="Times New Roman"/>
+              </w:rPr>
+              <w:t xml:space="preserve"> = 1.0</w:t>
+            </w:r>
+          </w:p>
+        </w:tc>
+        <w:tc>
+          <w:tcPr>
+            <w:tcW w:w="780" w:type="dxa"/>
+            <w:shd w:val="clear" w:color="auto" w:fill="auto"/>
+            <w:tcMar>
+              <w:top w:w="100" w:type="dxa"/>
+              <w:left w:w="100" w:type="dxa"/>
+              <w:bottom w:w="100" w:type="dxa"/>
+              <w:right w:w="100" w:type="dxa"/>
+            </w:tcMar>
+          </w:tcPr>
+          <w:p>
+            <w:pPr>
+              <w:widowControl w:val="0"/>
+              <w:spacing w:line="240" w:lineRule="auto"/>
+              <w:rPr>
+                <w:rFonts w:ascii="Times New Roman" w:hAnsi="Times New Roman" w:cs="Times New Roman"/>
+                <w:b/>
+              </w:rPr>
+            </w:pPr>
+            <w:r>
+              <w:rPr>
+                <w:rFonts w:ascii="Times New Roman" w:hAnsi="Times New Roman" w:cs="Times New Roman"/>
+                <w:b/>
+              </w:rPr>
+              <w:t>32.6</w:t>
+            </w:r>
+          </w:p>
+        </w:tc>
+        <w:tc>
+          <w:tcPr>
+            <w:tcW w:w="765" w:type="dxa"/>
+            <w:shd w:val="clear" w:color="auto" w:fill="auto"/>
+            <w:tcMar>
+              <w:top w:w="100" w:type="dxa"/>
+              <w:left w:w="100" w:type="dxa"/>
+              <w:bottom w:w="100" w:type="dxa"/>
+              <w:right w:w="100" w:type="dxa"/>
+            </w:tcMar>
+          </w:tcPr>
+          <w:p>
+            <w:pPr>
+              <w:widowControl w:val="0"/>
+              <w:spacing w:line="240" w:lineRule="auto"/>
+              <w:rPr>
+                <w:rFonts w:ascii="Times New Roman" w:hAnsi="Times New Roman" w:cs="Times New Roman"/>
+                <w:b/>
+              </w:rPr>
+            </w:pPr>
+            <w:r>
+              <w:rPr>
+                <w:rFonts w:ascii="Times New Roman" w:hAnsi="Times New Roman" w:cs="Times New Roman"/>
+                <w:b/>
+              </w:rPr>
+              <w:t>36.5</w:t>
+            </w:r>
+          </w:p>
+        </w:tc>
+        <w:tc>
+          <w:tcPr>
+            <w:tcW w:w="930" w:type="dxa"/>
+            <w:shd w:val="clear" w:color="auto" w:fill="auto"/>
+            <w:tcMar>
+              <w:top w:w="100" w:type="dxa"/>
+              <w:left w:w="100" w:type="dxa"/>
+              <w:bottom w:w="100" w:type="dxa"/>
+              <w:right w:w="100" w:type="dxa"/>
+            </w:tcMar>
+          </w:tcPr>
+          <w:p>
+            <w:pPr>
+              <w:widowControl w:val="0"/>
+              <w:spacing w:line="240" w:lineRule="auto"/>
+              <w:rPr>
+                <w:rFonts w:ascii="Times New Roman" w:hAnsi="Times New Roman" w:cs="Times New Roman"/>
+                <w:b/>
+              </w:rPr>
+            </w:pPr>
+            <w:r>
+              <w:rPr>
+                <w:rFonts w:ascii="Times New Roman" w:hAnsi="Times New Roman" w:cs="Times New Roman"/>
+                <w:b/>
+              </w:rPr>
+              <w:t>34.6</w:t>
+            </w:r>
+          </w:p>
+        </w:tc>
+      </w:tr>
+      <w:bookmarkEnd w:id="3"/>
     </w:tbl>
     <w:p>
       <w:pPr>
@@ -6617,6 +8623,442 @@
         </w:rPr>
       </w:pPr>
     </w:p>
+    <w:p>
+      <w:pPr>
+        <w:rPr>
+          <w:rFonts w:ascii="Times New Roman" w:hAnsi="Times New Roman" w:cs="Times New Roman"/>
+        </w:rPr>
+      </w:pPr>
+      <w:r>
+        <w:rPr>
+          <w:rFonts w:ascii="Times New Roman" w:hAnsi="Times New Roman" w:cs="Times New Roman"/>
+        </w:rPr>
+        <w:br w:type="page"/>
+      </w:r>
+    </w:p>
+    <w:tbl>
+      <w:tblPr>
+        <w:tblStyle w:val="TableGrid"/>
+        <w:tblW w:w="0" w:type="auto"/>
+        <w:tblLook w:val="04A0" w:firstRow="1" w:lastRow="0" w:firstColumn="1" w:lastColumn="0" w:noHBand="0" w:noVBand="1"/>
+      </w:tblPr>
+      <w:tblGrid>
+        <w:gridCol w:w="4675"/>
+        <w:gridCol w:w="4675"/>
+      </w:tblGrid>
+      <w:tr>
+        <w:tc>
+          <w:tcPr>
+            <w:tcW w:w="4675" w:type="dxa"/>
+          </w:tcPr>
+          <w:p>
+            <w:pPr>
+              <w:rPr>
+                <w:rFonts w:ascii="Times New Roman" w:hAnsi="Times New Roman" w:cs="Times New Roman"/>
+                <w:b/>
+              </w:rPr>
+            </w:pPr>
+            <w:bookmarkStart w:id="4" w:name="_Hlk21378308"/>
+            <w:r>
+              <w:rPr>
+                <w:rFonts w:ascii="Times New Roman" w:hAnsi="Times New Roman" w:cs="Times New Roman"/>
+                <w:b/>
+              </w:rPr>
+              <w:lastRenderedPageBreak/>
+              <w:t>Query word</w:t>
+            </w:r>
+          </w:p>
+        </w:tc>
+        <w:tc>
+          <w:tcPr>
+            <w:tcW w:w="4675" w:type="dxa"/>
+          </w:tcPr>
+          <w:p>
+            <w:pPr>
+              <w:rPr>
+                <w:rFonts w:ascii="Times New Roman" w:hAnsi="Times New Roman" w:cs="Times New Roman"/>
+                <w:b/>
+              </w:rPr>
+            </w:pPr>
+            <w:r>
+              <w:rPr>
+                <w:rFonts w:ascii="Times New Roman" w:hAnsi="Times New Roman" w:cs="Times New Roman"/>
+                <w:b/>
+              </w:rPr>
+              <w:t>NCE Top 20 nearest words</w:t>
+            </w:r>
+            <w:r>
+              <w:rPr>
+                <w:rFonts w:ascii="Times New Roman" w:hAnsi="Times New Roman" w:cs="Times New Roman"/>
+                <w:b/>
+              </w:rPr>
+              <w:t xml:space="preserve"> (excluding self)</w:t>
+            </w:r>
+          </w:p>
+        </w:tc>
+      </w:tr>
+      <w:tr>
+        <w:tc>
+          <w:tcPr>
+            <w:tcW w:w="4675" w:type="dxa"/>
+          </w:tcPr>
+          <w:p>
+            <w:pPr>
+              <w:rPr>
+                <w:rFonts w:ascii="Times New Roman" w:hAnsi="Times New Roman" w:cs="Times New Roman"/>
+              </w:rPr>
+            </w:pPr>
+            <w:r>
+              <w:rPr>
+                <w:rFonts w:ascii="Times New Roman" w:hAnsi="Times New Roman" w:cs="Times New Roman"/>
+              </w:rPr>
+              <w:t>first</w:t>
+            </w:r>
+          </w:p>
+        </w:tc>
+        <w:tc>
+          <w:tcPr>
+            <w:tcW w:w="4675" w:type="dxa"/>
+          </w:tcPr>
+          <w:p>
+            <w:pPr>
+              <w:rPr>
+                <w:rFonts w:ascii="Times New Roman" w:hAnsi="Times New Roman" w:cs="Times New Roman"/>
+              </w:rPr>
+            </w:pPr>
+            <w:r>
+              <w:rPr>
+                <w:rFonts w:ascii="Times New Roman" w:hAnsi="Times New Roman" w:cs="Times New Roman"/>
+                <w:b/>
+              </w:rPr>
+              <w:t>name</w:t>
+            </w:r>
+            <w:r>
+              <w:rPr>
+                <w:rFonts w:ascii="Times New Roman" w:hAnsi="Times New Roman" w:cs="Times New Roman"/>
+              </w:rPr>
+              <w:t xml:space="preserve">, </w:t>
+            </w:r>
+            <w:r>
+              <w:rPr>
+                <w:rFonts w:ascii="Times New Roman" w:hAnsi="Times New Roman" w:cs="Times New Roman"/>
+                <w:b/>
+              </w:rPr>
+              <w:t>last</w:t>
+            </w:r>
+            <w:r>
+              <w:rPr>
+                <w:rFonts w:ascii="Times New Roman" w:hAnsi="Times New Roman" w:cs="Times New Roman"/>
+              </w:rPr>
+              <w:t xml:space="preserve">, following, during, same, original, of, </w:t>
+            </w:r>
+            <w:r>
+              <w:rPr>
+                <w:rFonts w:ascii="Times New Roman" w:hAnsi="Times New Roman" w:cs="Times New Roman"/>
+                <w:b/>
+              </w:rPr>
+              <w:t>second</w:t>
+            </w:r>
+            <w:r>
+              <w:rPr>
+                <w:rFonts w:ascii="Times New Roman" w:hAnsi="Times New Roman" w:cs="Times New Roman"/>
+              </w:rPr>
+              <w:t xml:space="preserve">, end, </w:t>
+            </w:r>
+            <w:r>
+              <w:rPr>
+                <w:rFonts w:ascii="Times New Roman" w:hAnsi="Times New Roman" w:cs="Times New Roman"/>
+                <w:b/>
+              </w:rPr>
+              <w:t>most</w:t>
+            </w:r>
+            <w:r>
+              <w:rPr>
+                <w:rFonts w:ascii="Times New Roman" w:hAnsi="Times New Roman" w:cs="Times New Roman"/>
+              </w:rPr>
+              <w:t xml:space="preserve">, book, after, until, united, </w:t>
+            </w:r>
+            <w:proofErr w:type="spellStart"/>
+            <w:r>
+              <w:rPr>
+                <w:rFonts w:ascii="Times New Roman" w:hAnsi="Times New Roman" w:cs="Times New Roman"/>
+              </w:rPr>
+              <w:t>th</w:t>
+            </w:r>
+            <w:proofErr w:type="spellEnd"/>
+            <w:r>
+              <w:rPr>
+                <w:rFonts w:ascii="Times New Roman" w:hAnsi="Times New Roman" w:cs="Times New Roman"/>
+              </w:rPr>
+              <w:t xml:space="preserve">, city, was, beginning, </w:t>
+            </w:r>
+            <w:r>
+              <w:rPr>
+                <w:rFonts w:ascii="Times New Roman" w:hAnsi="Times New Roman" w:cs="Times New Roman"/>
+                <w:b/>
+              </w:rPr>
+              <w:t>best</w:t>
+            </w:r>
+            <w:r>
+              <w:rPr>
+                <w:rFonts w:ascii="Times New Roman" w:hAnsi="Times New Roman" w:cs="Times New Roman"/>
+              </w:rPr>
+              <w:t xml:space="preserve">, </w:t>
+            </w:r>
+            <w:r>
+              <w:rPr>
+                <w:rFonts w:ascii="Times New Roman" w:hAnsi="Times New Roman" w:cs="Times New Roman"/>
+                <w:b/>
+              </w:rPr>
+              <w:t xml:space="preserve"> </w:t>
+            </w:r>
+          </w:p>
+        </w:tc>
+      </w:tr>
+      <w:tr>
+        <w:tc>
+          <w:tcPr>
+            <w:tcW w:w="4675" w:type="dxa"/>
+          </w:tcPr>
+          <w:p>
+            <w:pPr>
+              <w:rPr>
+                <w:rFonts w:ascii="Times New Roman" w:hAnsi="Times New Roman" w:cs="Times New Roman"/>
+              </w:rPr>
+            </w:pPr>
+            <w:proofErr w:type="spellStart"/>
+            <w:r>
+              <w:rPr>
+                <w:rFonts w:ascii="Times New Roman" w:hAnsi="Times New Roman" w:cs="Times New Roman"/>
+              </w:rPr>
+              <w:t>american</w:t>
+            </w:r>
+            <w:proofErr w:type="spellEnd"/>
+          </w:p>
+        </w:tc>
+        <w:tc>
+          <w:tcPr>
+            <w:tcW w:w="4675" w:type="dxa"/>
+          </w:tcPr>
+          <w:p>
+            <w:pPr>
+              <w:rPr>
+                <w:rFonts w:ascii="Times New Roman" w:hAnsi="Times New Roman" w:cs="Times New Roman"/>
+              </w:rPr>
+            </w:pPr>
+            <w:proofErr w:type="spellStart"/>
+            <w:r>
+              <w:rPr>
+                <w:rFonts w:ascii="Times New Roman" w:hAnsi="Times New Roman" w:cs="Times New Roman"/>
+              </w:rPr>
+              <w:t>german</w:t>
+            </w:r>
+            <w:proofErr w:type="spellEnd"/>
+            <w:r>
+              <w:rPr>
+                <w:rFonts w:ascii="Times New Roman" w:hAnsi="Times New Roman" w:cs="Times New Roman"/>
+              </w:rPr>
+              <w:t xml:space="preserve">, </w:t>
+            </w:r>
+            <w:proofErr w:type="spellStart"/>
+            <w:r>
+              <w:rPr>
+                <w:rFonts w:ascii="Times New Roman" w:hAnsi="Times New Roman" w:cs="Times New Roman"/>
+              </w:rPr>
+              <w:t>british</w:t>
+            </w:r>
+            <w:proofErr w:type="spellEnd"/>
+            <w:r>
+              <w:rPr>
+                <w:rFonts w:ascii="Times New Roman" w:hAnsi="Times New Roman" w:cs="Times New Roman"/>
+              </w:rPr>
+              <w:t xml:space="preserve">, </w:t>
+            </w:r>
+            <w:proofErr w:type="spellStart"/>
+            <w:r>
+              <w:rPr>
+                <w:rFonts w:ascii="Times New Roman" w:hAnsi="Times New Roman" w:cs="Times New Roman"/>
+              </w:rPr>
+              <w:t>italian</w:t>
+            </w:r>
+            <w:proofErr w:type="spellEnd"/>
+            <w:r>
+              <w:rPr>
+                <w:rFonts w:ascii="Times New Roman" w:hAnsi="Times New Roman" w:cs="Times New Roman"/>
+              </w:rPr>
+              <w:t xml:space="preserve">, d, </w:t>
+            </w:r>
+            <w:proofErr w:type="spellStart"/>
+            <w:r>
+              <w:rPr>
+                <w:rFonts w:ascii="Times New Roman" w:hAnsi="Times New Roman" w:cs="Times New Roman"/>
+              </w:rPr>
+              <w:t>russian</w:t>
+            </w:r>
+            <w:proofErr w:type="spellEnd"/>
+            <w:r>
+              <w:rPr>
+                <w:rFonts w:ascii="Times New Roman" w:hAnsi="Times New Roman" w:cs="Times New Roman"/>
+              </w:rPr>
+              <w:t xml:space="preserve">, understood, its, </w:t>
+            </w:r>
+            <w:proofErr w:type="spellStart"/>
+            <w:r>
+              <w:rPr>
+                <w:rFonts w:ascii="Times New Roman" w:hAnsi="Times New Roman" w:cs="Times New Roman"/>
+              </w:rPr>
+              <w:t>european</w:t>
+            </w:r>
+            <w:proofErr w:type="spellEnd"/>
+            <w:r>
+              <w:rPr>
+                <w:rFonts w:ascii="Times New Roman" w:hAnsi="Times New Roman" w:cs="Times New Roman"/>
+              </w:rPr>
+              <w:t xml:space="preserve">, </w:t>
+            </w:r>
+            <w:proofErr w:type="spellStart"/>
+            <w:r>
+              <w:rPr>
+                <w:rFonts w:ascii="Times New Roman" w:hAnsi="Times New Roman" w:cs="Times New Roman"/>
+              </w:rPr>
+              <w:t>irish</w:t>
+            </w:r>
+            <w:proofErr w:type="spellEnd"/>
+            <w:r>
+              <w:rPr>
+                <w:rFonts w:ascii="Times New Roman" w:hAnsi="Times New Roman" w:cs="Times New Roman"/>
+              </w:rPr>
+              <w:t xml:space="preserve">, actor, might, </w:t>
+            </w:r>
+            <w:proofErr w:type="spellStart"/>
+            <w:r>
+              <w:rPr>
+                <w:rFonts w:ascii="Times New Roman" w:hAnsi="Times New Roman" w:cs="Times New Roman"/>
+              </w:rPr>
+              <w:t>december</w:t>
+            </w:r>
+            <w:proofErr w:type="spellEnd"/>
+            <w:r>
+              <w:rPr>
+                <w:rFonts w:ascii="Times New Roman" w:hAnsi="Times New Roman" w:cs="Times New Roman"/>
+              </w:rPr>
+              <w:t xml:space="preserve">, heterodox, war, player, </w:t>
+            </w:r>
+            <w:proofErr w:type="spellStart"/>
+            <w:r>
+              <w:rPr>
+                <w:rFonts w:ascii="Times New Roman" w:hAnsi="Times New Roman" w:cs="Times New Roman"/>
+              </w:rPr>
+              <w:t>english</w:t>
+            </w:r>
+            <w:proofErr w:type="spellEnd"/>
+            <w:r>
+              <w:rPr>
+                <w:rFonts w:ascii="Times New Roman" w:hAnsi="Times New Roman" w:cs="Times New Roman"/>
+              </w:rPr>
+              <w:t xml:space="preserve">, </w:t>
+            </w:r>
+            <w:proofErr w:type="spellStart"/>
+            <w:r>
+              <w:rPr>
+                <w:rFonts w:ascii="Times New Roman" w:hAnsi="Times New Roman" w:cs="Times New Roman"/>
+              </w:rPr>
+              <w:t>canadian</w:t>
+            </w:r>
+            <w:proofErr w:type="spellEnd"/>
+            <w:r>
+              <w:rPr>
+                <w:rFonts w:ascii="Times New Roman" w:hAnsi="Times New Roman" w:cs="Times New Roman"/>
+              </w:rPr>
+              <w:t xml:space="preserve">, international, </w:t>
+            </w:r>
+            <w:proofErr w:type="spellStart"/>
+            <w:r>
+              <w:rPr>
+                <w:rFonts w:ascii="Times New Roman" w:hAnsi="Times New Roman" w:cs="Times New Roman"/>
+              </w:rPr>
+              <w:t>autres</w:t>
+            </w:r>
+            <w:proofErr w:type="spellEnd"/>
+            <w:r>
+              <w:rPr>
+                <w:rFonts w:ascii="Times New Roman" w:hAnsi="Times New Roman" w:cs="Times New Roman"/>
+              </w:rPr>
+              <w:t>, writer</w:t>
+            </w:r>
+          </w:p>
+        </w:tc>
+      </w:tr>
+      <w:tr>
+        <w:tc>
+          <w:tcPr>
+            <w:tcW w:w="4675" w:type="dxa"/>
+          </w:tcPr>
+          <w:p>
+            <w:pPr>
+              <w:rPr>
+                <w:rFonts w:ascii="Times New Roman" w:hAnsi="Times New Roman" w:cs="Times New Roman"/>
+              </w:rPr>
+            </w:pPr>
+            <w:r>
+              <w:rPr>
+                <w:rFonts w:ascii="Times New Roman" w:hAnsi="Times New Roman" w:cs="Times New Roman"/>
+              </w:rPr>
+              <w:t>would</w:t>
+            </w:r>
+            <w:bookmarkStart w:id="5" w:name="_GoBack"/>
+            <w:bookmarkEnd w:id="5"/>
+          </w:p>
+        </w:tc>
+        <w:tc>
+          <w:tcPr>
+            <w:tcW w:w="4675" w:type="dxa"/>
+          </w:tcPr>
+          <w:p>
+            <w:pPr>
+              <w:rPr>
+                <w:rFonts w:ascii="Times New Roman" w:hAnsi="Times New Roman" w:cs="Times New Roman"/>
+              </w:rPr>
+            </w:pPr>
+            <w:r>
+              <w:rPr>
+                <w:rFonts w:ascii="Times New Roman" w:hAnsi="Times New Roman" w:cs="Times New Roman"/>
+              </w:rPr>
+              <w:t xml:space="preserve">will, could, said, </w:t>
+            </w:r>
+            <w:proofErr w:type="spellStart"/>
+            <w:r>
+              <w:rPr>
+                <w:rFonts w:ascii="Times New Roman" w:hAnsi="Times New Roman" w:cs="Times New Roman"/>
+              </w:rPr>
+              <w:t>india</w:t>
+            </w:r>
+            <w:proofErr w:type="spellEnd"/>
+            <w:r>
+              <w:rPr>
+                <w:rFonts w:ascii="Times New Roman" w:hAnsi="Times New Roman" w:cs="Times New Roman"/>
+              </w:rPr>
+              <w:t xml:space="preserve">, must, we, do, does, did, you, they, not, who, families, if, may, so, </w:t>
+            </w:r>
+            <w:proofErr w:type="spellStart"/>
+            <w:r>
+              <w:rPr>
+                <w:rFonts w:ascii="Times New Roman" w:hAnsi="Times New Roman" w:cs="Times New Roman"/>
+              </w:rPr>
+              <w:t>i</w:t>
+            </w:r>
+            <w:proofErr w:type="spellEnd"/>
+            <w:r>
+              <w:rPr>
+                <w:rFonts w:ascii="Times New Roman" w:hAnsi="Times New Roman" w:cs="Times New Roman"/>
+              </w:rPr>
+              <w:t>, believed, even</w:t>
+            </w:r>
+          </w:p>
+        </w:tc>
+      </w:tr>
+      <w:bookmarkEnd w:id="4"/>
+    </w:tbl>
     <w:p>
       <w:pPr>
         <w:rPr>
@@ -7514,6 +9956,92 @@
     </w:lvl>
   </w:abstractNum>
   <w:abstractNum w:abstractNumId="8" w15:restartNumberingAfterBreak="0">
+    <w:nsid w:val="5F690815"/>
+    <w:multiLevelType w:val="hybridMultilevel"/>
+    <w:tmpl w:val="726AEA58"/>
+    <w:lvl w:ilvl="0" w:tplc="0409000F">
+      <w:start w:val="1"/>
+      <w:numFmt w:val="decimal"/>
+      <w:lvlText w:val="%1."/>
+      <w:lvlJc w:val="left"/>
+      <w:pPr>
+        <w:ind w:left="720" w:hanging="360"/>
+      </w:pPr>
+    </w:lvl>
+    <w:lvl w:ilvl="1" w:tplc="04090019">
+      <w:start w:val="1"/>
+      <w:numFmt w:val="lowerLetter"/>
+      <w:lvlText w:val="%2."/>
+      <w:lvlJc w:val="left"/>
+      <w:pPr>
+        <w:ind w:left="1440" w:hanging="360"/>
+      </w:pPr>
+    </w:lvl>
+    <w:lvl w:ilvl="2" w:tplc="0409001B">
+      <w:start w:val="1"/>
+      <w:numFmt w:val="lowerRoman"/>
+      <w:lvlText w:val="%3."/>
+      <w:lvlJc w:val="right"/>
+      <w:pPr>
+        <w:ind w:left="2160" w:hanging="180"/>
+      </w:pPr>
+    </w:lvl>
+    <w:lvl w:ilvl="3" w:tplc="0409000F" w:tentative="1">
+      <w:start w:val="1"/>
+      <w:numFmt w:val="decimal"/>
+      <w:lvlText w:val="%4."/>
+      <w:lvlJc w:val="left"/>
+      <w:pPr>
+        <w:ind w:left="2880" w:hanging="360"/>
+      </w:pPr>
+    </w:lvl>
+    <w:lvl w:ilvl="4" w:tplc="04090019" w:tentative="1">
+      <w:start w:val="1"/>
+      <w:numFmt w:val="lowerLetter"/>
+      <w:lvlText w:val="%5."/>
+      <w:lvlJc w:val="left"/>
+      <w:pPr>
+        <w:ind w:left="3600" w:hanging="360"/>
+      </w:pPr>
+    </w:lvl>
+    <w:lvl w:ilvl="5" w:tplc="0409001B" w:tentative="1">
+      <w:start w:val="1"/>
+      <w:numFmt w:val="lowerRoman"/>
+      <w:lvlText w:val="%6."/>
+      <w:lvlJc w:val="right"/>
+      <w:pPr>
+        <w:ind w:left="4320" w:hanging="180"/>
+      </w:pPr>
+    </w:lvl>
+    <w:lvl w:ilvl="6" w:tplc="0409000F" w:tentative="1">
+      <w:start w:val="1"/>
+      <w:numFmt w:val="decimal"/>
+      <w:lvlText w:val="%7."/>
+      <w:lvlJc w:val="left"/>
+      <w:pPr>
+        <w:ind w:left="5040" w:hanging="360"/>
+      </w:pPr>
+    </w:lvl>
+    <w:lvl w:ilvl="7" w:tplc="04090019" w:tentative="1">
+      <w:start w:val="1"/>
+      <w:numFmt w:val="lowerLetter"/>
+      <w:lvlText w:val="%8."/>
+      <w:lvlJc w:val="left"/>
+      <w:pPr>
+        <w:ind w:left="5760" w:hanging="360"/>
+      </w:pPr>
+    </w:lvl>
+    <w:lvl w:ilvl="8" w:tplc="0409001B" w:tentative="1">
+      <w:start w:val="1"/>
+      <w:numFmt w:val="lowerRoman"/>
+      <w:lvlText w:val="%9."/>
+      <w:lvlJc w:val="right"/>
+      <w:pPr>
+        <w:ind w:left="6480" w:hanging="180"/>
+      </w:pPr>
+    </w:lvl>
+  </w:abstractNum>
+  <w:abstractNum w:abstractNumId="9" w15:restartNumberingAfterBreak="0">
     <w:nsid w:val="756C04DF"/>
     <w:multiLevelType w:val="multilevel"/>
     <w:tmpl w:val="21727FCC"/>
@@ -7639,7 +10167,7 @@
     <w:abstractNumId w:val="7"/>
   </w:num>
   <w:num w:numId="5">
-    <w:abstractNumId w:val="8"/>
+    <w:abstractNumId w:val="9"/>
   </w:num>
   <w:num w:numId="6">
     <w:abstractNumId w:val="4"/>
@@ -7652,6 +10180,9 @@
   </w:num>
   <w:num w:numId="9">
     <w:abstractNumId w:val="5"/>
+  </w:num>
+  <w:num w:numId="10">
+    <w:abstractNumId w:val="8"/>
   </w:num>
 </w:numbering>
 </file>
@@ -8611,7 +11142,7 @@
 </file>
 
 <file path=customXml/itemProps1.xml><?xml version="1.0" encoding="utf-8"?>
-<ds:datastoreItem xmlns:ds="http://schemas.openxmlformats.org/officeDocument/2006/customXml" ds:itemID="{3694F6DF-5AB9-481B-9D09-0B7E479DE327}">
+<ds:datastoreItem xmlns:ds="http://schemas.openxmlformats.org/officeDocument/2006/customXml" ds:itemID="{CB30BE43-5747-4229-A7F0-6F6DDEB8CA73}">
   <ds:schemaRefs>
     <ds:schemaRef ds:uri="http://schemas.openxmlformats.org/officeDocument/2006/bibliography"/>
   </ds:schemaRefs>

</xml_diff>